<commit_message>
Se adiciona Docuemnto para LifeCycleNotification
</commit_message>
<xml_diff>
--- a/GOOGLEPAY/FLUJO VERDE/TokenizationApi/Validaciones AuthMetodhs LifeCycleNotifications/REG-DIN-013_SQLInyections_LifeCycleNotifications.docx
+++ b/GOOGLEPAY/FLUJO VERDE/TokenizationApi/Validaciones AuthMetodhs LifeCycleNotifications/REG-DIN-013_SQLInyections_LifeCycleNotifications.docx
@@ -368,25 +368,7 @@
                 <w:szCs w:val="21"/>
                 <w:lang w:val="es-SV" w:eastAsia="en-US" w:bidi="ar-SA"/>
               </w:rPr>
-              <w:t>23</w:t>
-            </w:r>
-            <w:r>
-              <w:rPr>
-                <w:rFonts w:eastAsia="Times New Roman" w:cs="Helv" w:ascii="Segoe UI" w:hAnsi="Segoe UI"/>
-                <w:b w:val="false"/>
-                <w:bCs w:val="false"/>
-                <w:i/>
-                <w:iCs/>
-                <w:caps w:val="false"/>
-                <w:smallCaps w:val="false"/>
-                <w:color w:themeColor="text1" w:val="000000"/>
-                <w:spacing w:val="0"/>
-                <w:kern w:val="0"/>
-                <w:sz w:val="21"/>
-                <w:szCs w:val="21"/>
-                <w:lang w:val="es-SV" w:eastAsia="en-US" w:bidi="ar-SA"/>
-              </w:rPr>
-              <w:t>/08/2024</w:t>
+              <w:t>23/08/2024</w:t>
             </w:r>
           </w:p>
         </w:tc>
@@ -955,151 +937,7 @@
                 <w:szCs w:val="21"/>
                 <w:lang w:val="es-ES" w:eastAsia="es-SV" w:bidi="ar-SA"/>
               </w:rPr>
-              <w:t xml:space="preserve">En las apis </w:t>
-            </w:r>
-            <w:r>
-              <w:rPr>
-                <w:rFonts w:eastAsia="Calibri" w:cs="Times New Roman"/>
-                <w:b w:val="false"/>
-                <w:bCs w:val="false"/>
-                <w:i w:val="false"/>
-                <w:iCs w:val="false"/>
-                <w:caps w:val="false"/>
-                <w:smallCaps w:val="false"/>
-                <w:color w:val="000000"/>
-                <w:spacing w:val="0"/>
-                <w:kern w:val="0"/>
-                <w:sz w:val="21"/>
-                <w:szCs w:val="21"/>
-                <w:lang w:val="es-ES" w:eastAsia="es-SV" w:bidi="ar-SA"/>
-              </w:rPr>
-              <w:t>LifeCycleNotifications,</w:t>
-            </w:r>
-            <w:r>
-              <w:rPr>
-                <w:rFonts w:eastAsia="Calibri" w:cs="Times New Roman"/>
-                <w:b w:val="false"/>
-                <w:bCs w:val="false"/>
-                <w:i w:val="false"/>
-                <w:iCs w:val="false"/>
-                <w:caps w:val="false"/>
-                <w:smallCaps w:val="false"/>
-                <w:color w:val="000000"/>
-                <w:spacing w:val="0"/>
-                <w:kern w:val="0"/>
-                <w:sz w:val="21"/>
-                <w:szCs w:val="21"/>
-                <w:lang w:val="es-ES" w:eastAsia="es-SV" w:bidi="ar-SA"/>
-              </w:rPr>
-              <w:t xml:space="preserve"> </w:t>
-            </w:r>
-            <w:r>
-              <w:rPr>
-                <w:rFonts w:eastAsia="Calibri" w:cs="Times New Roman"/>
-                <w:b w:val="false"/>
-                <w:bCs w:val="false"/>
-                <w:i w:val="false"/>
-                <w:iCs w:val="false"/>
-                <w:caps w:val="false"/>
-                <w:smallCaps w:val="false"/>
-                <w:color w:val="000000"/>
-                <w:spacing w:val="0"/>
-                <w:kern w:val="0"/>
-                <w:sz w:val="21"/>
-                <w:szCs w:val="21"/>
-                <w:lang w:val="es-ES" w:eastAsia="es-SV" w:bidi="ar-SA"/>
-              </w:rPr>
-              <w:t>AuthMetods y S</w:t>
-            </w:r>
-            <w:r>
-              <w:rPr>
-                <w:rFonts w:eastAsia="Calibri" w:cs="Times New Roman"/>
-                <w:b w:val="false"/>
-                <w:bCs w:val="false"/>
-                <w:i w:val="false"/>
-                <w:iCs w:val="false"/>
-                <w:caps w:val="false"/>
-                <w:smallCaps w:val="false"/>
-                <w:color w:val="000000"/>
-                <w:spacing w:val="0"/>
-                <w:kern w:val="0"/>
-                <w:sz w:val="21"/>
-                <w:szCs w:val="21"/>
-                <w:lang w:val="es-ES" w:eastAsia="es-SV" w:bidi="ar-SA"/>
-              </w:rPr>
-              <w:t>e</w:t>
-            </w:r>
-            <w:r>
-              <w:rPr>
-                <w:rFonts w:eastAsia="Calibri" w:cs="Times New Roman"/>
-                <w:b w:val="false"/>
-                <w:bCs w:val="false"/>
-                <w:i w:val="false"/>
-                <w:iCs w:val="false"/>
-                <w:caps w:val="false"/>
-                <w:smallCaps w:val="false"/>
-                <w:color w:val="000000"/>
-                <w:spacing w:val="0"/>
-                <w:kern w:val="0"/>
-                <w:sz w:val="21"/>
-                <w:szCs w:val="21"/>
-                <w:lang w:val="es-ES" w:eastAsia="es-SV" w:bidi="ar-SA"/>
-              </w:rPr>
-              <w:t>le</w:t>
-            </w:r>
-            <w:r>
-              <w:rPr>
-                <w:rFonts w:eastAsia="Calibri" w:cs="Times New Roman"/>
-                <w:b w:val="false"/>
-                <w:bCs w:val="false"/>
-                <w:i w:val="false"/>
-                <w:iCs w:val="false"/>
-                <w:caps w:val="false"/>
-                <w:smallCaps w:val="false"/>
-                <w:color w:val="000000"/>
-                <w:spacing w:val="0"/>
-                <w:kern w:val="0"/>
-                <w:sz w:val="21"/>
-                <w:szCs w:val="21"/>
-                <w:lang w:val="es-ES" w:eastAsia="es-SV" w:bidi="ar-SA"/>
-              </w:rPr>
-              <w:t>cted</w:t>
-            </w:r>
-            <w:r>
-              <w:rPr>
-                <w:rFonts w:eastAsia="Calibri" w:cs="Times New Roman"/>
-                <w:b w:val="false"/>
-                <w:bCs w:val="false"/>
-                <w:i w:val="false"/>
-                <w:iCs w:val="false"/>
-                <w:caps w:val="false"/>
-                <w:smallCaps w:val="false"/>
-                <w:color w:val="000000"/>
-                <w:spacing w:val="0"/>
-                <w:kern w:val="0"/>
-                <w:sz w:val="21"/>
-                <w:szCs w:val="21"/>
-                <w:lang w:val="es-ES" w:eastAsia="es-SV" w:bidi="ar-SA"/>
-              </w:rPr>
-              <w:t>Methods</w:t>
-            </w:r>
-            <w:r>
-              <w:rPr>
-                <w:rFonts w:eastAsia="Calibri" w:cs="Times New Roman"/>
-                <w:b w:val="false"/>
-                <w:bCs w:val="false"/>
-                <w:i w:val="false"/>
-                <w:iCs w:val="false"/>
-                <w:caps w:val="false"/>
-                <w:smallCaps w:val="false"/>
-                <w:color w:val="000000"/>
-                <w:spacing w:val="0"/>
-                <w:kern w:val="0"/>
-                <w:sz w:val="21"/>
-                <w:szCs w:val="21"/>
-                <w:lang w:val="es-ES" w:eastAsia="es-SV" w:bidi="ar-SA"/>
-              </w:rPr>
-              <w:t xml:space="preserve"> se realizaron validaciones en cada uno de los campos del body request, para tipo de dato y longitud evitando así vulnerabilidades por SQL Injection.</w:t>
+              <w:t>En las apis LifeCycleNotifications, AuthMetods y SelectedMethods se realizaron validaciones en cada uno de los campos del body request, para tipo de dato y longitud evitando así vulnerabilidades por SQL Injection.</w:t>
             </w:r>
           </w:p>
           <w:p>
@@ -1175,64 +1013,7 @@
                 <w:u w:val="single"/>
                 <w:lang w:val="es-ES" w:eastAsia="es-SV" w:bidi="ar-SA"/>
               </w:rPr>
-              <w:t xml:space="preserve">Api </w:t>
-            </w:r>
-            <w:r>
-              <w:rPr>
-                <w:rFonts w:eastAsia="Calibri" w:cs="Times New Roman"/>
-                <w:b/>
-                <w:bCs w:val="false"/>
-                <w:i/>
-                <w:iCs w:val="false"/>
-                <w:caps w:val="false"/>
-                <w:smallCaps w:val="false"/>
-                <w:color w:val="000000"/>
-                <w:spacing w:val="0"/>
-                <w:kern w:val="0"/>
-                <w:sz w:val="22"/>
-                <w:szCs w:val="24"/>
-                <w:u w:val="single"/>
-                <w:lang w:val="es-ES" w:eastAsia="es-SV" w:bidi="ar-SA"/>
-              </w:rPr>
-              <w:t>LifeCycl</w:t>
-            </w:r>
-            <w:r>
-              <w:rPr>
-                <w:rFonts w:eastAsia="Calibri" w:cs="Times New Roman"/>
-                <w:b/>
-                <w:bCs w:val="false"/>
-                <w:i/>
-                <w:iCs w:val="false"/>
-                <w:caps w:val="false"/>
-                <w:smallCaps w:val="false"/>
-                <w:color w:val="000000"/>
-                <w:spacing w:val="0"/>
-                <w:kern w:val="0"/>
-                <w:sz w:val="22"/>
-                <w:szCs w:val="24"/>
-                <w:u w:val="single"/>
-                <w:lang w:val="es-ES" w:eastAsia="es-SV" w:bidi="ar-SA"/>
-              </w:rPr>
-              <w:t>e</w:t>
-            </w:r>
-            <w:r>
-              <w:rPr>
-                <w:rFonts w:eastAsia="Calibri" w:cs="Times New Roman"/>
-                <w:b/>
-                <w:bCs w:val="false"/>
-                <w:i/>
-                <w:iCs w:val="false"/>
-                <w:caps w:val="false"/>
-                <w:smallCaps w:val="false"/>
-                <w:color w:val="000000"/>
-                <w:spacing w:val="0"/>
-                <w:kern w:val="0"/>
-                <w:sz w:val="22"/>
-                <w:szCs w:val="24"/>
-                <w:u w:val="single"/>
-                <w:lang w:val="es-ES" w:eastAsia="es-SV" w:bidi="ar-SA"/>
-              </w:rPr>
-              <w:t>Notification</w:t>
+              <w:t>Api LifeCycleNotification</w:t>
             </w:r>
           </w:p>
           <w:p>
@@ -1320,7 +1101,7 @@
               <w:pStyle w:val="BodyText"/>
               <w:widowControl w:val="false"/>
               <w:suppressAutoHyphens w:val="true"/>
-              <w:overflowPunct w:val="true"/>
+              <w:overflowPunct w:val="false"/>
               <w:bidi w:val="0"/>
               <w:spacing w:lineRule="auto" w:line="240" w:before="0" w:after="6"/>
               <w:ind w:hanging="0" w:left="720"/>
@@ -1367,7 +1148,7 @@
               <w:pStyle w:val="BodyText"/>
               <w:widowControl w:val="false"/>
               <w:suppressAutoHyphens w:val="true"/>
-              <w:overflowPunct w:val="true"/>
+              <w:overflowPunct w:val="false"/>
               <w:bidi w:val="0"/>
               <w:spacing w:lineRule="auto" w:line="240" w:before="0" w:after="6"/>
               <w:ind w:hanging="0" w:left="720"/>
@@ -1432,7 +1213,7 @@
               <w:pStyle w:val="BodyText"/>
               <w:widowControl w:val="false"/>
               <w:suppressAutoHyphens w:val="true"/>
-              <w:overflowPunct w:val="true"/>
+              <w:overflowPunct w:val="false"/>
               <w:bidi w:val="0"/>
               <w:spacing w:lineRule="auto" w:line="240" w:before="0" w:after="6"/>
               <w:ind w:hanging="0" w:left="720"/>
@@ -1497,7 +1278,7 @@
               <w:pStyle w:val="BodyText"/>
               <w:widowControl w:val="false"/>
               <w:suppressAutoHyphens w:val="true"/>
-              <w:overflowPunct w:val="true"/>
+              <w:overflowPunct w:val="false"/>
               <w:bidi w:val="0"/>
               <w:spacing w:lineRule="auto" w:line="240" w:before="0" w:after="6"/>
               <w:ind w:hanging="0" w:left="720"/>
@@ -1562,7 +1343,7 @@
               <w:pStyle w:val="BodyText"/>
               <w:widowControl w:val="false"/>
               <w:suppressAutoHyphens w:val="true"/>
-              <w:overflowPunct w:val="true"/>
+              <w:overflowPunct w:val="false"/>
               <w:bidi w:val="0"/>
               <w:spacing w:lineRule="auto" w:line="240" w:before="0" w:after="6"/>
               <w:ind w:hanging="0" w:left="720"/>
@@ -1627,7 +1408,7 @@
               <w:pStyle w:val="BodyText"/>
               <w:widowControl w:val="false"/>
               <w:suppressAutoHyphens w:val="true"/>
-              <w:overflowPunct w:val="true"/>
+              <w:overflowPunct w:val="false"/>
               <w:bidi w:val="0"/>
               <w:spacing w:lineRule="auto" w:line="240" w:before="0" w:after="6"/>
               <w:ind w:hanging="0" w:left="720"/>
@@ -1692,7 +1473,7 @@
               <w:pStyle w:val="BodyText"/>
               <w:widowControl w:val="false"/>
               <w:suppressAutoHyphens w:val="true"/>
-              <w:overflowPunct w:val="true"/>
+              <w:overflowPunct w:val="false"/>
               <w:bidi w:val="0"/>
               <w:spacing w:lineRule="auto" w:line="240" w:before="0" w:after="6"/>
               <w:ind w:hanging="0" w:left="720"/>
@@ -1757,7 +1538,7 @@
               <w:pStyle w:val="BodyText"/>
               <w:widowControl w:val="false"/>
               <w:suppressAutoHyphens w:val="true"/>
-              <w:overflowPunct w:val="true"/>
+              <w:overflowPunct w:val="false"/>
               <w:bidi w:val="0"/>
               <w:spacing w:lineRule="auto" w:line="240" w:before="0" w:after="6"/>
               <w:ind w:hanging="0" w:left="720"/>
@@ -1822,7 +1603,7 @@
               <w:pStyle w:val="BodyText"/>
               <w:widowControl w:val="false"/>
               <w:suppressAutoHyphens w:val="true"/>
-              <w:overflowPunct w:val="true"/>
+              <w:overflowPunct w:val="false"/>
               <w:bidi w:val="0"/>
               <w:spacing w:lineRule="auto" w:line="240" w:before="0" w:after="6"/>
               <w:ind w:hanging="0" w:left="720"/>
@@ -1887,7 +1668,7 @@
               <w:pStyle w:val="BodyText"/>
               <w:widowControl w:val="false"/>
               <w:suppressAutoHyphens w:val="true"/>
-              <w:overflowPunct w:val="true"/>
+              <w:overflowPunct w:val="false"/>
               <w:bidi w:val="0"/>
               <w:spacing w:lineRule="auto" w:line="240" w:before="0" w:after="6"/>
               <w:ind w:hanging="0" w:left="720"/>
@@ -1952,7 +1733,7 @@
               <w:pStyle w:val="BodyText"/>
               <w:widowControl w:val="false"/>
               <w:suppressAutoHyphens w:val="true"/>
-              <w:overflowPunct w:val="true"/>
+              <w:overflowPunct w:val="false"/>
               <w:bidi w:val="0"/>
               <w:spacing w:lineRule="auto" w:line="240" w:before="0" w:after="6"/>
               <w:ind w:hanging="0" w:left="720"/>
@@ -2017,7 +1798,7 @@
               <w:pStyle w:val="BodyText"/>
               <w:widowControl w:val="false"/>
               <w:suppressAutoHyphens w:val="true"/>
-              <w:overflowPunct w:val="true"/>
+              <w:overflowPunct w:val="false"/>
               <w:bidi w:val="0"/>
               <w:spacing w:lineRule="auto" w:line="240" w:before="0" w:after="6"/>
               <w:ind w:hanging="0" w:left="720"/>
@@ -2082,7 +1863,7 @@
               <w:pStyle w:val="BodyText"/>
               <w:widowControl w:val="false"/>
               <w:suppressAutoHyphens w:val="true"/>
-              <w:overflowPunct w:val="true"/>
+              <w:overflowPunct w:val="false"/>
               <w:bidi w:val="0"/>
               <w:spacing w:lineRule="auto" w:line="240" w:before="0" w:after="6"/>
               <w:ind w:hanging="0" w:left="720"/>
@@ -2147,7 +1928,7 @@
               <w:pStyle w:val="BodyText"/>
               <w:widowControl w:val="false"/>
               <w:suppressAutoHyphens w:val="true"/>
-              <w:overflowPunct w:val="true"/>
+              <w:overflowPunct w:val="false"/>
               <w:bidi w:val="0"/>
               <w:spacing w:lineRule="auto" w:line="240" w:before="0" w:after="6"/>
               <w:ind w:hanging="0" w:left="720"/>
@@ -2212,7 +1993,7 @@
               <w:pStyle w:val="BodyText"/>
               <w:widowControl w:val="false"/>
               <w:suppressAutoHyphens w:val="true"/>
-              <w:overflowPunct w:val="true"/>
+              <w:overflowPunct w:val="false"/>
               <w:bidi w:val="0"/>
               <w:spacing w:lineRule="auto" w:line="240" w:before="0" w:after="6"/>
               <w:ind w:hanging="0" w:left="720"/>
@@ -2277,7 +2058,7 @@
               <w:pStyle w:val="BodyText"/>
               <w:widowControl w:val="false"/>
               <w:suppressAutoHyphens w:val="true"/>
-              <w:overflowPunct w:val="true"/>
+              <w:overflowPunct w:val="false"/>
               <w:bidi w:val="0"/>
               <w:spacing w:lineRule="auto" w:line="240" w:before="0" w:after="6"/>
               <w:ind w:hanging="0" w:left="720"/>
@@ -2342,7 +2123,7 @@
               <w:pStyle w:val="BodyText"/>
               <w:widowControl w:val="false"/>
               <w:suppressAutoHyphens w:val="true"/>
-              <w:overflowPunct w:val="true"/>
+              <w:overflowPunct w:val="false"/>
               <w:bidi w:val="0"/>
               <w:spacing w:lineRule="auto" w:line="240" w:before="0" w:after="6"/>
               <w:ind w:hanging="0" w:left="720"/>
@@ -2407,7 +2188,7 @@
               <w:pStyle w:val="BodyText"/>
               <w:widowControl w:val="false"/>
               <w:suppressAutoHyphens w:val="true"/>
-              <w:overflowPunct w:val="true"/>
+              <w:overflowPunct w:val="false"/>
               <w:bidi w:val="0"/>
               <w:spacing w:lineRule="auto" w:line="240" w:before="0" w:after="6"/>
               <w:ind w:hanging="0" w:left="720"/>
@@ -2472,7 +2253,7 @@
               <w:pStyle w:val="BodyText"/>
               <w:widowControl w:val="false"/>
               <w:suppressAutoHyphens w:val="true"/>
-              <w:overflowPunct w:val="true"/>
+              <w:overflowPunct w:val="false"/>
               <w:bidi w:val="0"/>
               <w:spacing w:lineRule="auto" w:line="240" w:before="0" w:after="6"/>
               <w:ind w:hanging="0" w:left="720"/>
@@ -2537,7 +2318,7 @@
               <w:pStyle w:val="BodyText"/>
               <w:widowControl w:val="false"/>
               <w:suppressAutoHyphens w:val="true"/>
-              <w:overflowPunct w:val="true"/>
+              <w:overflowPunct w:val="false"/>
               <w:bidi w:val="0"/>
               <w:spacing w:lineRule="auto" w:line="240" w:before="0" w:after="6"/>
               <w:ind w:hanging="0" w:left="720"/>
@@ -2602,7 +2383,7 @@
               <w:pStyle w:val="BodyText"/>
               <w:widowControl w:val="false"/>
               <w:suppressAutoHyphens w:val="true"/>
-              <w:overflowPunct w:val="true"/>
+              <w:overflowPunct w:val="false"/>
               <w:bidi w:val="0"/>
               <w:spacing w:lineRule="auto" w:line="240" w:before="0" w:after="6"/>
               <w:ind w:hanging="0" w:left="720"/>
@@ -2667,7 +2448,7 @@
               <w:pStyle w:val="BodyText"/>
               <w:widowControl w:val="false"/>
               <w:suppressAutoHyphens w:val="true"/>
-              <w:overflowPunct w:val="true"/>
+              <w:overflowPunct w:val="false"/>
               <w:bidi w:val="0"/>
               <w:spacing w:lineRule="auto" w:line="240" w:before="0" w:after="6"/>
               <w:ind w:hanging="0" w:left="720"/>
@@ -2732,7 +2513,7 @@
               <w:pStyle w:val="BodyText"/>
               <w:widowControl w:val="false"/>
               <w:suppressAutoHyphens w:val="true"/>
-              <w:overflowPunct w:val="true"/>
+              <w:overflowPunct w:val="false"/>
               <w:bidi w:val="0"/>
               <w:spacing w:lineRule="auto" w:line="240" w:before="0" w:after="6"/>
               <w:ind w:hanging="0" w:left="720"/>
@@ -2797,7 +2578,7 @@
               <w:pStyle w:val="BodyText"/>
               <w:widowControl w:val="false"/>
               <w:suppressAutoHyphens w:val="true"/>
-              <w:overflowPunct w:val="true"/>
+              <w:overflowPunct w:val="false"/>
               <w:bidi w:val="0"/>
               <w:spacing w:lineRule="auto" w:line="240" w:before="0" w:after="6"/>
               <w:ind w:hanging="0" w:left="720"/>
@@ -2862,7 +2643,7 @@
               <w:pStyle w:val="BodyText"/>
               <w:widowControl w:val="false"/>
               <w:suppressAutoHyphens w:val="true"/>
-              <w:overflowPunct w:val="true"/>
+              <w:overflowPunct w:val="false"/>
               <w:bidi w:val="0"/>
               <w:spacing w:lineRule="auto" w:line="240" w:before="0" w:after="6"/>
               <w:ind w:hanging="0" w:left="720"/>
@@ -2927,7 +2708,7 @@
               <w:pStyle w:val="BodyText"/>
               <w:widowControl w:val="false"/>
               <w:suppressAutoHyphens w:val="true"/>
-              <w:overflowPunct w:val="true"/>
+              <w:overflowPunct w:val="false"/>
               <w:bidi w:val="0"/>
               <w:spacing w:lineRule="auto" w:line="240" w:before="0" w:after="6"/>
               <w:ind w:hanging="0" w:left="720"/>
@@ -2992,7 +2773,7 @@
               <w:pStyle w:val="BodyText"/>
               <w:widowControl w:val="false"/>
               <w:suppressAutoHyphens w:val="true"/>
-              <w:overflowPunct w:val="true"/>
+              <w:overflowPunct w:val="false"/>
               <w:bidi w:val="0"/>
               <w:spacing w:lineRule="auto" w:line="240" w:before="0" w:after="6"/>
               <w:ind w:hanging="0" w:left="720"/>
@@ -3057,7 +2838,7 @@
               <w:pStyle w:val="BodyText"/>
               <w:widowControl w:val="false"/>
               <w:suppressAutoHyphens w:val="true"/>
-              <w:overflowPunct w:val="true"/>
+              <w:overflowPunct w:val="false"/>
               <w:bidi w:val="0"/>
               <w:spacing w:lineRule="auto" w:line="240" w:before="0" w:after="6"/>
               <w:ind w:hanging="0" w:left="720"/>
@@ -3104,7 +2885,7 @@
               <w:pStyle w:val="BodyText"/>
               <w:widowControl w:val="false"/>
               <w:suppressAutoHyphens w:val="true"/>
-              <w:overflowPunct w:val="true"/>
+              <w:overflowPunct w:val="false"/>
               <w:bidi w:val="0"/>
               <w:spacing w:lineRule="auto" w:line="240" w:before="0" w:after="6"/>
               <w:ind w:hanging="0" w:left="720"/>
@@ -3577,7 +3358,7 @@
                 <w:iCs w:val="false"/>
               </w:rPr>
               <w:drawing>
-                <wp:anchor behindDoc="0" distT="0" distB="0" distL="0" distR="0" simplePos="0" locked="0" layoutInCell="0" allowOverlap="1" relativeHeight="12">
+                <wp:anchor behindDoc="0" distT="0" distB="0" distL="0" distR="0" simplePos="0" locked="0" layoutInCell="0" allowOverlap="1" relativeHeight="10">
                   <wp:simplePos x="0" y="0"/>
                   <wp:positionH relativeFrom="column">
                     <wp:align>center</wp:align>
@@ -3672,7 +3453,7 @@
                 <w:iCs w:val="false"/>
               </w:rPr>
               <w:drawing>
-                <wp:anchor behindDoc="0" distT="0" distB="0" distL="0" distR="0" simplePos="0" locked="0" layoutInCell="0" allowOverlap="1" relativeHeight="11">
+                <wp:anchor behindDoc="0" distT="0" distB="0" distL="0" distR="0" simplePos="0" locked="0" layoutInCell="0" allowOverlap="1" relativeHeight="8">
                   <wp:simplePos x="0" y="0"/>
                   <wp:positionH relativeFrom="column">
                     <wp:align>center</wp:align>
@@ -4036,7 +3817,7 @@
                 <w:iCs w:val="false"/>
               </w:rPr>
               <w:drawing>
-                <wp:anchor behindDoc="0" distT="0" distB="0" distL="0" distR="0" simplePos="0" locked="0" layoutInCell="0" allowOverlap="1" relativeHeight="13">
+                <wp:anchor behindDoc="0" distT="0" distB="0" distL="0" distR="0" simplePos="0" locked="0" layoutInCell="0" allowOverlap="1" relativeHeight="16">
                   <wp:simplePos x="0" y="0"/>
                   <wp:positionH relativeFrom="column">
                     <wp:align>center</wp:align>
@@ -4131,7 +3912,7 @@
                 <w:iCs w:val="false"/>
               </w:rPr>
               <w:drawing>
-                <wp:anchor behindDoc="0" distT="0" distB="0" distL="0" distR="0" simplePos="0" locked="0" layoutInCell="0" allowOverlap="1" relativeHeight="5">
+                <wp:anchor behindDoc="0" distT="0" distB="0" distL="0" distR="0" simplePos="0" locked="0" layoutInCell="0" allowOverlap="1" relativeHeight="6">
                   <wp:simplePos x="0" y="0"/>
                   <wp:positionH relativeFrom="column">
                     <wp:align>center</wp:align>
@@ -4532,7 +4313,7 @@
                 <w:iCs w:val="false"/>
               </w:rPr>
               <w:drawing>
-                <wp:anchor behindDoc="0" distT="0" distB="0" distL="0" distR="0" simplePos="0" locked="0" layoutInCell="0" allowOverlap="1" relativeHeight="14">
+                <wp:anchor behindDoc="0" distT="0" distB="0" distL="0" distR="0" simplePos="0" locked="0" layoutInCell="0" allowOverlap="1" relativeHeight="17">
                   <wp:simplePos x="0" y="0"/>
                   <wp:positionH relativeFrom="column">
                     <wp:align>center</wp:align>
@@ -4627,7 +4408,7 @@
                 <w:iCs w:val="false"/>
               </w:rPr>
               <w:drawing>
-                <wp:anchor behindDoc="0" distT="0" distB="0" distL="0" distR="0" simplePos="0" locked="0" layoutInCell="0" allowOverlap="1" relativeHeight="9">
+                <wp:anchor behindDoc="0" distT="0" distB="0" distL="0" distR="0" simplePos="0" locked="0" layoutInCell="0" allowOverlap="1" relativeHeight="7">
                   <wp:simplePos x="0" y="0"/>
                   <wp:positionH relativeFrom="column">
                     <wp:align>center</wp:align>
@@ -5005,7 +4786,7 @@
                 <w:iCs w:val="false"/>
               </w:rPr>
               <w:drawing>
-                <wp:anchor behindDoc="0" distT="0" distB="0" distL="0" distR="0" simplePos="0" locked="0" layoutInCell="0" allowOverlap="1" relativeHeight="15">
+                <wp:anchor behindDoc="0" distT="0" distB="0" distL="0" distR="0" simplePos="0" locked="0" layoutInCell="0" allowOverlap="1" relativeHeight="38">
                   <wp:simplePos x="0" y="0"/>
                   <wp:positionH relativeFrom="column">
                     <wp:align>center</wp:align>
@@ -5478,7 +5259,7 @@
                 <w:iCs w:val="false"/>
               </w:rPr>
               <w:drawing>
-                <wp:anchor behindDoc="0" distT="0" distB="0" distL="0" distR="0" simplePos="0" locked="0" layoutInCell="0" allowOverlap="1" relativeHeight="16">
+                <wp:anchor behindDoc="0" distT="0" distB="0" distL="0" distR="0" simplePos="0" locked="0" layoutInCell="0" allowOverlap="1" relativeHeight="37">
                   <wp:simplePos x="0" y="0"/>
                   <wp:positionH relativeFrom="column">
                     <wp:align>center</wp:align>
@@ -5573,7 +5354,7 @@
                 <w:iCs w:val="false"/>
               </w:rPr>
               <w:drawing>
-                <wp:anchor behindDoc="0" distT="0" distB="0" distL="0" distR="0" simplePos="0" locked="0" layoutInCell="0" allowOverlap="1" relativeHeight="2">
+                <wp:anchor behindDoc="0" distT="0" distB="0" distL="0" distR="0" simplePos="0" locked="0" layoutInCell="0" allowOverlap="1" relativeHeight="30">
                   <wp:simplePos x="0" y="0"/>
                   <wp:positionH relativeFrom="column">
                     <wp:align>center</wp:align>
@@ -5934,7 +5715,7 @@
                 <w:iCs w:val="false"/>
               </w:rPr>
               <w:drawing>
-                <wp:anchor behindDoc="0" distT="0" distB="0" distL="0" distR="0" simplePos="0" locked="0" layoutInCell="0" allowOverlap="1" relativeHeight="17">
+                <wp:anchor behindDoc="0" distT="0" distB="0" distL="0" distR="0" simplePos="0" locked="0" layoutInCell="0" allowOverlap="1" relativeHeight="25">
                   <wp:simplePos x="0" y="0"/>
                   <wp:positionH relativeFrom="column">
                     <wp:align>center</wp:align>
@@ -6029,7 +5810,7 @@
                 <w:iCs w:val="false"/>
               </w:rPr>
               <w:drawing>
-                <wp:anchor behindDoc="0" distT="0" distB="0" distL="0" distR="0" simplePos="0" locked="0" layoutInCell="0" allowOverlap="1" relativeHeight="6">
+                <wp:anchor behindDoc="0" distT="0" distB="0" distL="0" distR="0" simplePos="0" locked="0" layoutInCell="0" allowOverlap="1" relativeHeight="2">
                   <wp:simplePos x="0" y="0"/>
                   <wp:positionH relativeFrom="column">
                     <wp:align>center</wp:align>
@@ -6442,7 +6223,7 @@
                 <w:iCs w:val="false"/>
               </w:rPr>
               <w:drawing>
-                <wp:anchor behindDoc="0" distT="0" distB="0" distL="0" distR="0" simplePos="0" locked="0" layoutInCell="0" allowOverlap="1" relativeHeight="18">
+                <wp:anchor behindDoc="0" distT="0" distB="0" distL="0" distR="0" simplePos="0" locked="0" layoutInCell="0" allowOverlap="1" relativeHeight="24">
                   <wp:simplePos x="0" y="0"/>
                   <wp:positionH relativeFrom="column">
                     <wp:align>center</wp:align>
@@ -6537,7 +6318,7 @@
                 <w:iCs w:val="false"/>
               </w:rPr>
               <w:drawing>
-                <wp:anchor behindDoc="0" distT="0" distB="0" distL="0" distR="0" simplePos="0" locked="0" layoutInCell="0" allowOverlap="1" relativeHeight="7">
+                <wp:anchor behindDoc="0" distT="0" distB="0" distL="0" distR="0" simplePos="0" locked="0" layoutInCell="0" allowOverlap="1" relativeHeight="14">
                   <wp:simplePos x="0" y="0"/>
                   <wp:positionH relativeFrom="column">
                     <wp:align>center</wp:align>
@@ -6950,7 +6731,7 @@
                 <w:iCs w:val="false"/>
               </w:rPr>
               <w:drawing>
-                <wp:anchor behindDoc="0" distT="0" distB="0" distL="0" distR="0" simplePos="0" locked="0" layoutInCell="0" allowOverlap="1" relativeHeight="8">
+                <wp:anchor behindDoc="0" distT="0" distB="0" distL="0" distR="0" simplePos="0" locked="0" layoutInCell="0" allowOverlap="1" relativeHeight="4">
                   <wp:simplePos x="0" y="0"/>
                   <wp:positionH relativeFrom="column">
                     <wp:align>center</wp:align>
@@ -7045,7 +6826,7 @@
                 <w:iCs w:val="false"/>
               </w:rPr>
               <w:drawing>
-                <wp:anchor behindDoc="0" distT="0" distB="0" distL="0" distR="0" simplePos="0" locked="0" layoutInCell="0" allowOverlap="1" relativeHeight="10">
+                <wp:anchor behindDoc="0" distT="0" distB="0" distL="0" distR="0" simplePos="0" locked="0" layoutInCell="0" allowOverlap="1" relativeHeight="5">
                   <wp:simplePos x="0" y="0"/>
                   <wp:positionH relativeFrom="column">
                     <wp:align>center</wp:align>
@@ -7406,7 +7187,7 @@
                 <w:iCs w:val="false"/>
               </w:rPr>
               <w:drawing>
-                <wp:anchor behindDoc="0" distT="0" distB="0" distL="0" distR="0" simplePos="0" locked="0" layoutInCell="0" allowOverlap="1" relativeHeight="20">
+                <wp:anchor behindDoc="0" distT="0" distB="0" distL="0" distR="0" simplePos="0" locked="0" layoutInCell="0" allowOverlap="1" relativeHeight="15">
                   <wp:simplePos x="0" y="0"/>
                   <wp:positionH relativeFrom="column">
                     <wp:align>center</wp:align>
@@ -7501,7 +7282,7 @@
                 <w:iCs w:val="false"/>
               </w:rPr>
               <w:drawing>
-                <wp:anchor behindDoc="0" distT="0" distB="0" distL="0" distR="0" simplePos="0" locked="0" layoutInCell="0" allowOverlap="1" relativeHeight="19">
+                <wp:anchor behindDoc="0" distT="0" distB="0" distL="0" distR="0" simplePos="0" locked="0" layoutInCell="0" allowOverlap="1" relativeHeight="9">
                   <wp:simplePos x="0" y="0"/>
                   <wp:positionH relativeFrom="column">
                     <wp:align>center</wp:align>
@@ -7630,79 +7411,7 @@
                 <w:szCs w:val="21"/>
                 <w:lang w:val="es-ES" w:eastAsia="es-SV" w:bidi="ar-SA"/>
               </w:rPr>
-              <w:t>Validación campo “</w:t>
-            </w:r>
-            <w:r>
-              <w:rPr>
-                <w:rFonts w:eastAsia="Calibri" w:cs="Times New Roman"/>
-                <w:b/>
-                <w:bCs/>
-                <w:i/>
-                <w:iCs/>
-                <w:caps w:val="false"/>
-                <w:smallCaps w:val="false"/>
-                <w:color w:val="000000"/>
-                <w:spacing w:val="0"/>
-                <w:kern w:val="0"/>
-                <w:sz w:val="21"/>
-                <w:szCs w:val="21"/>
-                <w:lang w:val="es-ES" w:eastAsia="es-SV" w:bidi="ar-SA"/>
-              </w:rPr>
-              <w:t>dat</w:t>
-            </w:r>
-            <w:r>
-              <w:rPr>
-                <w:rFonts w:eastAsia="Calibri" w:cs="Times New Roman"/>
-                <w:b/>
-                <w:bCs/>
-                <w:i/>
-                <w:iCs/>
-                <w:caps w:val="false"/>
-                <w:smallCaps w:val="false"/>
-                <w:color w:val="000000"/>
-                <w:spacing w:val="0"/>
-                <w:kern w:val="0"/>
-                <w:sz w:val="21"/>
-                <w:szCs w:val="21"/>
-                <w:lang w:val="es-ES" w:eastAsia="es-SV" w:bidi="ar-SA"/>
-              </w:rPr>
-              <w:t>e</w:t>
-            </w:r>
-            <w:r>
-              <w:rPr>
-                <w:rFonts w:eastAsia="Calibri" w:cs="Times New Roman"/>
-                <w:b/>
-                <w:bCs/>
-                <w:i/>
-                <w:iCs/>
-                <w:caps w:val="false"/>
-                <w:smallCaps w:val="false"/>
-                <w:color w:val="000000"/>
-                <w:spacing w:val="0"/>
-                <w:kern w:val="0"/>
-                <w:sz w:val="21"/>
-                <w:szCs w:val="21"/>
-                <w:lang w:val="es-ES" w:eastAsia="es-SV" w:bidi="ar-SA"/>
-              </w:rPr>
-              <w:t>Time</w:t>
-            </w:r>
-            <w:r>
-              <w:rPr>
-                <w:rFonts w:eastAsia="Calibri" w:cs="Times New Roman"/>
-                <w:b/>
-                <w:bCs/>
-                <w:i/>
-                <w:iCs/>
-                <w:caps w:val="false"/>
-                <w:smallCaps w:val="false"/>
-                <w:color w:val="000000"/>
-                <w:spacing w:val="0"/>
-                <w:kern w:val="0"/>
-                <w:sz w:val="21"/>
-                <w:szCs w:val="21"/>
-                <w:lang w:val="es-ES" w:eastAsia="es-SV" w:bidi="ar-SA"/>
-              </w:rPr>
-              <w:t>”  (returnCode 05)</w:t>
+              <w:t>Validación campo “dateTime”  (returnCode 05)</w:t>
             </w:r>
           </w:p>
           <w:p>
@@ -7774,25 +7483,7 @@
                 <w:szCs w:val="21"/>
                 <w:lang w:val="es-ES" w:eastAsia="es-SV" w:bidi="ar-SA"/>
               </w:rPr>
-              <w:t>YYYY-MM-DDThh:mm:ss.</w:t>
-            </w:r>
-            <w:r>
-              <w:rPr>
-                <w:rFonts w:eastAsia="Calibri" w:cs="Times New Roman"/>
-                <w:b/>
-                <w:bCs/>
-                <w:i/>
-                <w:iCs/>
-                <w:caps w:val="false"/>
-                <w:smallCaps w:val="false"/>
-                <w:color w:val="2A6099"/>
-                <w:spacing w:val="0"/>
-                <w:kern w:val="0"/>
-                <w:sz w:val="21"/>
-                <w:szCs w:val="21"/>
-                <w:lang w:val="es-ES" w:eastAsia="es-SV" w:bidi="ar-SA"/>
-              </w:rPr>
-              <w:t>mss</w:t>
+              <w:t>YYYY-MM-DDThh:mm:ss.mss</w:t>
             </w:r>
           </w:p>
           <w:p>
@@ -7861,7 +7552,7 @@
                 <w:iCs w:val="false"/>
               </w:rPr>
               <w:drawing>
-                <wp:anchor behindDoc="0" distT="0" distB="0" distL="0" distR="0" simplePos="0" locked="0" layoutInCell="0" allowOverlap="1" relativeHeight="23">
+                <wp:anchor behindDoc="0" distT="0" distB="0" distL="0" distR="0" simplePos="0" locked="0" layoutInCell="0" allowOverlap="1" relativeHeight="46">
                   <wp:simplePos x="0" y="0"/>
                   <wp:positionH relativeFrom="column">
                     <wp:align>center</wp:align>
@@ -7956,7 +7647,7 @@
                 <w:iCs w:val="false"/>
               </w:rPr>
               <w:drawing>
-                <wp:anchor behindDoc="0" distT="0" distB="0" distL="0" distR="0" simplePos="0" locked="0" layoutInCell="0" allowOverlap="1" relativeHeight="22">
+                <wp:anchor behindDoc="0" distT="0" distB="0" distL="0" distR="0" simplePos="0" locked="0" layoutInCell="0" allowOverlap="1" relativeHeight="44">
                   <wp:simplePos x="0" y="0"/>
                   <wp:positionH relativeFrom="column">
                     <wp:align>center</wp:align>
@@ -8068,43 +7759,7 @@
                 <w:szCs w:val="21"/>
                 <w:lang w:val="es-ES" w:eastAsia="es-SV" w:bidi="ar-SA"/>
               </w:rPr>
-              <w:t>Validación campo “</w:t>
-            </w:r>
-            <w:r>
-              <w:rPr>
-                <w:rFonts w:eastAsia="Calibri" w:cs="Times New Roman"/>
-                <w:b/>
-                <w:bCs/>
-                <w:i/>
-                <w:iCs/>
-                <w:caps w:val="false"/>
-                <w:smallCaps w:val="false"/>
-                <w:color w:val="000000"/>
-                <w:spacing w:val="0"/>
-                <w:kern w:val="0"/>
-                <w:sz w:val="21"/>
-                <w:szCs w:val="21"/>
-                <w:lang w:val="es-ES" w:eastAsia="es-SV" w:bidi="ar-SA"/>
-              </w:rPr>
-              <w:t>event</w:t>
-            </w:r>
-            <w:r>
-              <w:rPr>
-                <w:rFonts w:eastAsia="Calibri" w:cs="Times New Roman"/>
-                <w:b/>
-                <w:bCs/>
-                <w:i/>
-                <w:iCs/>
-                <w:caps w:val="false"/>
-                <w:smallCaps w:val="false"/>
-                <w:color w:val="000000"/>
-                <w:spacing w:val="0"/>
-                <w:kern w:val="0"/>
-                <w:sz w:val="21"/>
-                <w:szCs w:val="21"/>
-                <w:lang w:val="es-ES" w:eastAsia="es-SV" w:bidi="ar-SA"/>
-              </w:rPr>
-              <w:t>”  (returnCode 05)</w:t>
+              <w:t>Validación campo “event”  (returnCode 05)</w:t>
             </w:r>
           </w:p>
           <w:p>
@@ -8245,7 +7900,7 @@
                 <w:iCs w:val="false"/>
               </w:rPr>
               <w:drawing>
-                <wp:anchor behindDoc="0" distT="0" distB="0" distL="0" distR="0" simplePos="0" locked="0" layoutInCell="0" allowOverlap="1" relativeHeight="24">
+                <wp:anchor behindDoc="0" distT="0" distB="0" distL="0" distR="0" simplePos="0" locked="0" layoutInCell="0" allowOverlap="1" relativeHeight="40">
                   <wp:simplePos x="0" y="0"/>
                   <wp:positionH relativeFrom="column">
                     <wp:align>center</wp:align>
@@ -8523,97 +8178,7 @@
                 <w:szCs w:val="21"/>
                 <w:lang w:val="es-ES" w:eastAsia="es-SV" w:bidi="ar-SA"/>
               </w:rPr>
-              <w:t>Validación campo “</w:t>
-            </w:r>
-            <w:r>
-              <w:rPr>
-                <w:rFonts w:eastAsia="Calibri" w:cs="Times New Roman"/>
-                <w:b/>
-                <w:bCs/>
-                <w:i/>
-                <w:iCs/>
-                <w:caps w:val="false"/>
-                <w:smallCaps w:val="false"/>
-                <w:color w:val="158466"/>
-                <w:spacing w:val="0"/>
-                <w:kern w:val="0"/>
-                <w:sz w:val="21"/>
-                <w:szCs w:val="21"/>
-                <w:lang w:val="es-ES" w:eastAsia="es-SV" w:bidi="ar-SA"/>
-              </w:rPr>
-              <w:t>d</w:t>
-            </w:r>
-            <w:r>
-              <w:rPr>
-                <w:rFonts w:eastAsia="Calibri" w:cs="Times New Roman"/>
-                <w:b/>
-                <w:bCs/>
-                <w:i/>
-                <w:iCs/>
-                <w:caps w:val="false"/>
-                <w:smallCaps w:val="false"/>
-                <w:color w:val="158466"/>
-                <w:spacing w:val="0"/>
-                <w:kern w:val="0"/>
-                <w:sz w:val="21"/>
-                <w:szCs w:val="21"/>
-                <w:lang w:val="es-ES" w:eastAsia="es-SV" w:bidi="ar-SA"/>
-              </w:rPr>
-              <w:t>e</w:t>
-            </w:r>
-            <w:r>
-              <w:rPr>
-                <w:rFonts w:eastAsia="Calibri" w:cs="Times New Roman"/>
-                <w:b/>
-                <w:bCs/>
-                <w:i/>
-                <w:iCs/>
-                <w:caps w:val="false"/>
-                <w:smallCaps w:val="false"/>
-                <w:color w:val="158466"/>
-                <w:spacing w:val="0"/>
-                <w:kern w:val="0"/>
-                <w:sz w:val="21"/>
-                <w:szCs w:val="21"/>
-                <w:lang w:val="es-ES" w:eastAsia="es-SV" w:bidi="ar-SA"/>
-              </w:rPr>
-              <w:t>vice</w:t>
-            </w:r>
-            <w:r>
-              <w:rPr>
-                <w:rFonts w:eastAsia="Calibri" w:cs="Times New Roman"/>
-                <w:b/>
-                <w:bCs/>
-                <w:i/>
-                <w:iCs/>
-                <w:caps w:val="false"/>
-                <w:smallCaps w:val="false"/>
-                <w:color w:val="158466"/>
-                <w:spacing w:val="0"/>
-                <w:kern w:val="0"/>
-                <w:sz w:val="21"/>
-                <w:szCs w:val="21"/>
-                <w:lang w:val="es-ES" w:eastAsia="es-SV" w:bidi="ar-SA"/>
-              </w:rPr>
-              <w:t xml:space="preserve">Info”  → </w:t>
-            </w:r>
-            <w:r>
-              <w:rPr>
-                <w:rFonts w:eastAsia="Calibri" w:cs="Times New Roman"/>
-                <w:b/>
-                <w:bCs/>
-                <w:i/>
-                <w:iCs/>
-                <w:caps w:val="false"/>
-                <w:smallCaps w:val="false"/>
-                <w:color w:val="158466"/>
-                <w:spacing w:val="0"/>
-                <w:kern w:val="0"/>
-                <w:sz w:val="21"/>
-                <w:szCs w:val="21"/>
-                <w:lang w:val="es-ES" w:eastAsia="es-SV" w:bidi="ar-SA"/>
-              </w:rPr>
-              <w:t>no ees mandatorio, por lo que puede o no venir</w:t>
+              <w:t>Validación campo “deviceInfo”  → no ees mandatorio, por lo que puede o no venir</w:t>
             </w:r>
           </w:p>
           <w:p>
@@ -8743,43 +8308,7 @@
                 <w:szCs w:val="21"/>
                 <w:lang w:val="es-ES" w:eastAsia="es-SV" w:bidi="ar-SA"/>
               </w:rPr>
-              <w:t>Validación campo “</w:t>
-            </w:r>
-            <w:r>
-              <w:rPr>
-                <w:rFonts w:eastAsia="Calibri" w:cs="Times New Roman"/>
-                <w:b/>
-                <w:bCs/>
-                <w:i/>
-                <w:iCs/>
-                <w:caps w:val="false"/>
-                <w:smallCaps w:val="false"/>
-                <w:color w:val="000000"/>
-                <w:spacing w:val="0"/>
-                <w:kern w:val="0"/>
-                <w:sz w:val="21"/>
-                <w:szCs w:val="21"/>
-                <w:lang w:val="es-ES" w:eastAsia="es-SV" w:bidi="ar-SA"/>
-              </w:rPr>
-              <w:t>deviceID</w:t>
-            </w:r>
-            <w:r>
-              <w:rPr>
-                <w:rFonts w:eastAsia="Calibri" w:cs="Times New Roman"/>
-                <w:b/>
-                <w:bCs/>
-                <w:i/>
-                <w:iCs/>
-                <w:caps w:val="false"/>
-                <w:smallCaps w:val="false"/>
-                <w:color w:val="000000"/>
-                <w:spacing w:val="0"/>
-                <w:kern w:val="0"/>
-                <w:sz w:val="21"/>
-                <w:szCs w:val="21"/>
-                <w:lang w:val="es-ES" w:eastAsia="es-SV" w:bidi="ar-SA"/>
-              </w:rPr>
-              <w:t>”  (returnCode 05)</w:t>
+              <w:t>Validación campo “deviceID”  (returnCode 05)</w:t>
             </w:r>
           </w:p>
           <w:p>
@@ -8959,43 +8488,7 @@
                 <w:szCs w:val="21"/>
                 <w:lang w:val="es-ES" w:eastAsia="es-SV" w:bidi="ar-SA"/>
               </w:rPr>
-              <w:t xml:space="preserve">Contener </w:t>
-            </w:r>
-            <w:r>
-              <w:rPr>
-                <w:rFonts w:eastAsia="Calibri" w:cs="Times New Roman"/>
-                <w:b/>
-                <w:bCs/>
-                <w:i/>
-                <w:iCs/>
-                <w:caps w:val="false"/>
-                <w:smallCaps w:val="false"/>
-                <w:color w:val="000000"/>
-                <w:spacing w:val="0"/>
-                <w:kern w:val="0"/>
-                <w:sz w:val="21"/>
-                <w:szCs w:val="21"/>
-                <w:lang w:val="es-ES" w:eastAsia="es-SV" w:bidi="ar-SA"/>
-              </w:rPr>
-              <w:t xml:space="preserve">{1, 64} </w:t>
-            </w:r>
-            <w:r>
-              <w:rPr>
-                <w:rFonts w:eastAsia="Calibri" w:cs="Times New Roman"/>
-                <w:b/>
-                <w:bCs/>
-                <w:i/>
-                <w:iCs/>
-                <w:caps w:val="false"/>
-                <w:smallCaps w:val="false"/>
-                <w:color w:val="000000"/>
-                <w:spacing w:val="0"/>
-                <w:kern w:val="0"/>
-                <w:sz w:val="21"/>
-                <w:szCs w:val="21"/>
-                <w:lang w:val="es-ES" w:eastAsia="es-SV" w:bidi="ar-SA"/>
-              </w:rPr>
-              <w:t>dígitos</w:t>
+              <w:t>Contener {1, 64} dígitos</w:t>
             </w:r>
           </w:p>
           <w:p>
@@ -9064,7 +8557,7 @@
                 <w:iCs w:val="false"/>
               </w:rPr>
               <w:drawing>
-                <wp:anchor behindDoc="0" distT="0" distB="0" distL="0" distR="0" simplePos="0" locked="0" layoutInCell="0" allowOverlap="1" relativeHeight="26">
+                <wp:anchor behindDoc="0" distT="0" distB="0" distL="0" distR="0" simplePos="0" locked="0" layoutInCell="0" allowOverlap="1" relativeHeight="27">
                   <wp:simplePos x="0" y="0"/>
                   <wp:positionH relativeFrom="column">
                     <wp:align>center</wp:align>
@@ -9159,7 +8652,7 @@
                 <w:iCs w:val="false"/>
               </w:rPr>
               <w:drawing>
-                <wp:anchor behindDoc="0" distT="0" distB="0" distL="0" distR="0" simplePos="0" locked="0" layoutInCell="0" allowOverlap="1" relativeHeight="25">
+                <wp:anchor behindDoc="0" distT="0" distB="0" distL="0" distR="0" simplePos="0" locked="0" layoutInCell="0" allowOverlap="1" relativeHeight="11">
                   <wp:simplePos x="0" y="0"/>
                   <wp:positionH relativeFrom="column">
                     <wp:align>center</wp:align>
@@ -9274,25 +8767,7 @@
                 <w:szCs w:val="21"/>
                 <w:lang w:val="es-ES" w:eastAsia="es-SV" w:bidi="ar-SA"/>
               </w:rPr>
-              <w:t xml:space="preserve">Validación campo “encryptedCardInfo”  → </w:t>
-            </w:r>
-            <w:r>
-              <w:rPr>
-                <w:rFonts w:eastAsia="Calibri" w:cs="Times New Roman"/>
-                <w:b/>
-                <w:bCs/>
-                <w:i/>
-                <w:iCs/>
-                <w:caps w:val="false"/>
-                <w:smallCaps w:val="false"/>
-                <w:color w:val="158466"/>
-                <w:spacing w:val="0"/>
-                <w:kern w:val="0"/>
-                <w:sz w:val="21"/>
-                <w:szCs w:val="21"/>
-                <w:lang w:val="es-ES" w:eastAsia="es-SV" w:bidi="ar-SA"/>
-              </w:rPr>
-              <w:t>no debe ser vacio</w:t>
+              <w:t>Validación campo “encryptedCardInfo”  → no debe ser vacio</w:t>
             </w:r>
           </w:p>
           <w:p>
@@ -9311,7 +8786,15 @@
               </w:rPr>
             </w:pPr>
             <w:r>
-              <w:rPr/>
+              <w:rPr>
+                <w:b w:val="false"/>
+                <w:bCs w:val="false"/>
+                <w:i w:val="false"/>
+                <w:iCs w:val="false"/>
+                <w:color w:val="158466"/>
+                <w:sz w:val="24"/>
+                <w:szCs w:val="24"/>
+              </w:rPr>
             </w:r>
           </w:p>
           <w:p>
@@ -9612,7 +9095,7 @@
                 <w:iCs w:val="false"/>
               </w:rPr>
               <w:drawing>
-                <wp:anchor behindDoc="0" distT="0" distB="0" distL="0" distR="0" simplePos="0" locked="0" layoutInCell="0" allowOverlap="1" relativeHeight="29">
+                <wp:anchor behindDoc="0" distT="0" distB="0" distL="0" distR="0" simplePos="0" locked="0" layoutInCell="0" allowOverlap="1" relativeHeight="43">
                   <wp:simplePos x="0" y="0"/>
                   <wp:positionH relativeFrom="column">
                     <wp:align>center</wp:align>
@@ -9707,7 +9190,7 @@
                 <w:iCs w:val="false"/>
               </w:rPr>
               <w:drawing>
-                <wp:anchor behindDoc="0" distT="0" distB="0" distL="0" distR="0" simplePos="0" locked="0" layoutInCell="0" allowOverlap="1" relativeHeight="27">
+                <wp:anchor behindDoc="0" distT="0" distB="0" distL="0" distR="0" simplePos="0" locked="0" layoutInCell="0" allowOverlap="1" relativeHeight="20">
                   <wp:simplePos x="0" y="0"/>
                   <wp:positionH relativeFrom="column">
                     <wp:align>center</wp:align>
@@ -10036,75 +9519,49 @@
                 <w:szCs w:val="21"/>
                 <w:lang w:val="es-ES" w:eastAsia="es-SV" w:bidi="ar-SA"/>
               </w:rPr>
-              <w:t xml:space="preserve">Contener la nomenclatura solo letras Mayúsculas, </w:t>
-            </w:r>
-            <w:r>
-              <w:rPr>
-                <w:rFonts w:eastAsia="Calibri" w:cs="Times New Roman"/>
-                <w:b/>
-                <w:bCs/>
-                <w:i/>
-                <w:iCs/>
-                <w:caps w:val="false"/>
-                <w:smallCaps w:val="false"/>
-                <w:color w:val="000000"/>
-                <w:spacing w:val="0"/>
-                <w:kern w:val="0"/>
-                <w:sz w:val="21"/>
-                <w:szCs w:val="21"/>
-                <w:lang w:val="es-ES" w:eastAsia="es-SV" w:bidi="ar-SA"/>
-              </w:rPr>
-              <w:t>minúsculas</w:t>
-            </w:r>
-            <w:r>
-              <w:rPr>
-                <w:rFonts w:eastAsia="Calibri" w:cs="Times New Roman"/>
-                <w:b/>
-                <w:bCs/>
-                <w:i/>
-                <w:iCs/>
-                <w:caps w:val="false"/>
-                <w:smallCaps w:val="false"/>
-                <w:color w:val="000000"/>
-                <w:spacing w:val="0"/>
-                <w:kern w:val="0"/>
-                <w:sz w:val="21"/>
-                <w:szCs w:val="21"/>
-                <w:lang w:val="es-ES" w:eastAsia="es-SV" w:bidi="ar-SA"/>
-              </w:rPr>
-              <w:t xml:space="preserve"> y dígitos combinados sin restricción de longitud</w:t>
-            </w:r>
-          </w:p>
-          <w:p>
-            <w:pPr>
-              <w:pStyle w:val="ListParagraph"/>
-              <w:widowControl w:val="false"/>
-              <w:rPr>
-                <w:b/>
-                <w:bCs/>
-                <w:i/>
-                <w:i/>
-                <w:iCs/>
-              </w:rPr>
-            </w:pPr>
-            <w:r>
-              <w:rPr/>
-            </w:r>
-          </w:p>
-          <w:p>
-            <w:pPr>
-              <w:pStyle w:val="ListParagraph"/>
-              <w:widowControl w:val="false"/>
-              <w:rPr>
-                <w:b/>
-                <w:bCs/>
-                <w:i/>
-                <w:i/>
-                <w:iCs/>
-              </w:rPr>
-            </w:pPr>
-            <w:r>
-              <w:rPr/>
+              <w:t>Contener la nomenclatura solo letras Mayúsculas, minúsculas y dígitos combinados sin restricción de longitud</w:t>
+            </w:r>
+          </w:p>
+          <w:p>
+            <w:pPr>
+              <w:pStyle w:val="ListParagraph"/>
+              <w:widowControl w:val="false"/>
+              <w:rPr>
+                <w:b/>
+                <w:bCs/>
+                <w:i/>
+                <w:i/>
+                <w:iCs/>
+              </w:rPr>
+            </w:pPr>
+            <w:r>
+              <w:rPr>
+                <w:b/>
+                <w:bCs/>
+                <w:i/>
+                <w:iCs/>
+              </w:rPr>
+            </w:r>
+          </w:p>
+          <w:p>
+            <w:pPr>
+              <w:pStyle w:val="ListParagraph"/>
+              <w:widowControl w:val="false"/>
+              <w:rPr>
+                <w:b/>
+                <w:bCs/>
+                <w:i/>
+                <w:i/>
+                <w:iCs/>
+              </w:rPr>
+            </w:pPr>
+            <w:r>
+              <w:rPr>
+                <w:b/>
+                <w:bCs/>
+                <w:i/>
+                <w:iCs/>
+              </w:rPr>
             </w:r>
           </w:p>
           <w:p>
@@ -10175,7 +9632,7 @@
                 <w:lang w:eastAsia="en-US" w:bidi="ar-SA"/>
               </w:rPr>
               <w:drawing>
-                <wp:anchor behindDoc="0" distT="0" distB="0" distL="0" distR="0" simplePos="0" locked="0" layoutInCell="0" allowOverlap="1" relativeHeight="34">
+                <wp:anchor behindDoc="0" distT="0" distB="0" distL="0" distR="0" simplePos="0" locked="0" layoutInCell="0" allowOverlap="1" relativeHeight="36">
                   <wp:simplePos x="0" y="0"/>
                   <wp:positionH relativeFrom="column">
                     <wp:align>center</wp:align>
@@ -10289,7 +9746,7 @@
                 <w:lang w:eastAsia="en-US" w:bidi="ar-SA"/>
               </w:rPr>
               <w:drawing>
-                <wp:anchor behindDoc="0" distT="0" distB="0" distL="0" distR="0" simplePos="0" locked="0" layoutInCell="0" allowOverlap="1" relativeHeight="32">
+                <wp:anchor behindDoc="0" distT="0" distB="0" distL="0" distR="0" simplePos="0" locked="0" layoutInCell="0" allowOverlap="1" relativeHeight="12">
                   <wp:simplePos x="0" y="0"/>
                   <wp:positionH relativeFrom="column">
                     <wp:align>center</wp:align>
@@ -10934,7 +10391,7 @@
                 <w:iCs w:val="false"/>
               </w:rPr>
               <w:drawing>
-                <wp:anchor behindDoc="0" distT="0" distB="0" distL="0" distR="0" simplePos="0" locked="0" layoutInCell="0" allowOverlap="1" relativeHeight="38">
+                <wp:anchor behindDoc="0" distT="0" distB="0" distL="0" distR="0" simplePos="0" locked="0" layoutInCell="0" allowOverlap="1" relativeHeight="33">
                   <wp:simplePos x="0" y="0"/>
                   <wp:positionH relativeFrom="column">
                     <wp:align>center</wp:align>
@@ -11029,7 +10486,7 @@
                 <w:iCs w:val="false"/>
               </w:rPr>
               <w:drawing>
-                <wp:anchor behindDoc="0" distT="0" distB="0" distL="0" distR="0" simplePos="0" locked="0" layoutInCell="0" allowOverlap="1" relativeHeight="33">
+                <wp:anchor behindDoc="0" distT="0" distB="0" distL="0" distR="0" simplePos="0" locked="0" layoutInCell="0" allowOverlap="1" relativeHeight="32">
                   <wp:simplePos x="0" y="0"/>
                   <wp:positionH relativeFrom="column">
                     <wp:align>center</wp:align>
@@ -11106,8 +10563,10 @@
             </w:pPr>
             <w:r>
               <w:rPr>
-                <w:i w:val="false"/>
-                <w:iCs w:val="false"/>
+                <w:b/>
+                <w:bCs/>
+                <w:i/>
+                <w:iCs/>
               </w:rPr>
             </w:r>
           </w:p>
@@ -11146,25 +10605,7 @@
                 <w:szCs w:val="21"/>
                 <w:lang w:val="es-ES" w:eastAsia="es-SV" w:bidi="ar-SA"/>
               </w:rPr>
-              <w:t xml:space="preserve">Validación campo “encryptedTokenInfo”  → </w:t>
-            </w:r>
-            <w:r>
-              <w:rPr>
-                <w:rFonts w:eastAsia="Calibri" w:cs="Times New Roman"/>
-                <w:b/>
-                <w:bCs/>
-                <w:i/>
-                <w:iCs/>
-                <w:caps w:val="false"/>
-                <w:smallCaps w:val="false"/>
-                <w:color w:val="158466"/>
-                <w:spacing w:val="0"/>
-                <w:kern w:val="0"/>
-                <w:sz w:val="21"/>
-                <w:szCs w:val="21"/>
-                <w:lang w:val="es-ES" w:eastAsia="es-SV" w:bidi="ar-SA"/>
-              </w:rPr>
-              <w:t>no debe ser vacio</w:t>
+              <w:t>Validación campo “encryptedTokenInfo”  → no debe ser vacio</w:t>
             </w:r>
           </w:p>
           <w:p>
@@ -11183,7 +10624,15 @@
               </w:rPr>
             </w:pPr>
             <w:r>
-              <w:rPr/>
+              <w:rPr>
+                <w:b w:val="false"/>
+                <w:bCs w:val="false"/>
+                <w:i w:val="false"/>
+                <w:iCs w:val="false"/>
+                <w:color w:val="158466"/>
+                <w:sz w:val="24"/>
+                <w:szCs w:val="24"/>
+              </w:rPr>
             </w:r>
           </w:p>
           <w:p>
@@ -11289,25 +10738,7 @@
                 <w:szCs w:val="21"/>
                 <w:lang w:val="es-ES" w:eastAsia="es-SV" w:bidi="ar-SA"/>
               </w:rPr>
-              <w:t>Nomenclatura corre</w:t>
-            </w:r>
-            <w:r>
-              <w:rPr>
-                <w:rFonts w:eastAsia="Calibri" w:cs="Times New Roman"/>
-                <w:b/>
-                <w:bCs/>
-                <w:i/>
-                <w:iCs/>
-                <w:caps w:val="false"/>
-                <w:smallCaps w:val="false"/>
-                <w:color w:val="000000"/>
-                <w:spacing w:val="0"/>
-                <w:kern w:val="0"/>
-                <w:sz w:val="21"/>
-                <w:szCs w:val="21"/>
-                <w:lang w:val="es-ES" w:eastAsia="es-SV" w:bidi="ar-SA"/>
-              </w:rPr>
-              <w:t xml:space="preserve">cta: </w:t>
+              <w:t xml:space="preserve">Nomenclatura correcta: </w:t>
             </w:r>
             <w:r>
               <w:rPr>
@@ -11454,7 +10885,7 @@
               <w:widowControl w:val="false"/>
               <w:numPr>
                 <w:ilvl w:val="1"/>
-                <w:numId w:val="11"/>
+                <w:numId w:val="15"/>
               </w:numPr>
               <w:suppressAutoHyphens w:val="true"/>
               <w:bidi w:val="0"/>
@@ -11511,7 +10942,7 @@
                 <w:iCs w:val="false"/>
               </w:rPr>
               <w:drawing>
-                <wp:anchor behindDoc="0" distT="0" distB="0" distL="0" distR="0" simplePos="0" locked="0" layoutInCell="0" allowOverlap="1" relativeHeight="35">
+                <wp:anchor behindDoc="0" distT="0" distB="0" distL="0" distR="0" simplePos="0" locked="0" layoutInCell="0" allowOverlap="1" relativeHeight="47">
                   <wp:simplePos x="0" y="0"/>
                   <wp:positionH relativeFrom="column">
                     <wp:align>center</wp:align>
@@ -11563,7 +10994,7 @@
               <w:widowControl w:val="false"/>
               <w:numPr>
                 <w:ilvl w:val="1"/>
-                <w:numId w:val="12"/>
+                <w:numId w:val="16"/>
               </w:numPr>
               <w:suppressAutoHyphens w:val="true"/>
               <w:bidi w:val="0"/>
@@ -11625,7 +11056,7 @@
                 <w:iCs w:val="false"/>
               </w:rPr>
               <w:drawing>
-                <wp:anchor behindDoc="0" distT="0" distB="0" distL="0" distR="0" simplePos="0" locked="0" layoutInCell="0" allowOverlap="1" relativeHeight="28">
+                <wp:anchor behindDoc="0" distT="0" distB="0" distL="0" distR="0" simplePos="0" locked="0" layoutInCell="0" allowOverlap="1" relativeHeight="13">
                   <wp:simplePos x="0" y="0"/>
                   <wp:positionH relativeFrom="column">
                     <wp:align>center</wp:align>
@@ -11955,75 +11386,49 @@
                 <w:szCs w:val="21"/>
                 <w:lang w:val="es-ES" w:eastAsia="es-SV" w:bidi="ar-SA"/>
               </w:rPr>
-              <w:t xml:space="preserve">Contener la nomenclatura solo letras Mayúsculas, </w:t>
-            </w:r>
-            <w:r>
-              <w:rPr>
-                <w:rFonts w:eastAsia="Calibri" w:cs="Times New Roman"/>
-                <w:b/>
-                <w:bCs/>
-                <w:i/>
-                <w:iCs/>
-                <w:caps w:val="false"/>
-                <w:smallCaps w:val="false"/>
-                <w:color w:val="000000"/>
-                <w:spacing w:val="0"/>
-                <w:kern w:val="0"/>
-                <w:sz w:val="21"/>
-                <w:szCs w:val="21"/>
-                <w:lang w:val="es-ES" w:eastAsia="es-SV" w:bidi="ar-SA"/>
-              </w:rPr>
-              <w:t>minúsculas</w:t>
-            </w:r>
-            <w:r>
-              <w:rPr>
-                <w:rFonts w:eastAsia="Calibri" w:cs="Times New Roman"/>
-                <w:b/>
-                <w:bCs/>
-                <w:i/>
-                <w:iCs/>
-                <w:caps w:val="false"/>
-                <w:smallCaps w:val="false"/>
-                <w:color w:val="000000"/>
-                <w:spacing w:val="0"/>
-                <w:kern w:val="0"/>
-                <w:sz w:val="21"/>
-                <w:szCs w:val="21"/>
-                <w:lang w:val="es-ES" w:eastAsia="es-SV" w:bidi="ar-SA"/>
-              </w:rPr>
-              <w:t xml:space="preserve"> y dígitos combinados sin restricción de longitud</w:t>
-            </w:r>
-          </w:p>
-          <w:p>
-            <w:pPr>
-              <w:pStyle w:val="ListParagraph"/>
-              <w:widowControl w:val="false"/>
-              <w:rPr>
-                <w:b/>
-                <w:bCs/>
-                <w:i/>
-                <w:i/>
-                <w:iCs/>
-              </w:rPr>
-            </w:pPr>
-            <w:r>
-              <w:rPr/>
-            </w:r>
-          </w:p>
-          <w:p>
-            <w:pPr>
-              <w:pStyle w:val="ListParagraph"/>
-              <w:widowControl w:val="false"/>
-              <w:rPr>
-                <w:b/>
-                <w:bCs/>
-                <w:i/>
-                <w:i/>
-                <w:iCs/>
-              </w:rPr>
-            </w:pPr>
-            <w:r>
-              <w:rPr/>
+              <w:t>Contener la nomenclatura solo letras Mayúsculas, minúsculas y dígitos combinados sin restricción de longitud</w:t>
+            </w:r>
+          </w:p>
+          <w:p>
+            <w:pPr>
+              <w:pStyle w:val="ListParagraph"/>
+              <w:widowControl w:val="false"/>
+              <w:rPr>
+                <w:b/>
+                <w:bCs/>
+                <w:i/>
+                <w:i/>
+                <w:iCs/>
+              </w:rPr>
+            </w:pPr>
+            <w:r>
+              <w:rPr>
+                <w:b/>
+                <w:bCs/>
+                <w:i/>
+                <w:iCs/>
+              </w:rPr>
+            </w:r>
+          </w:p>
+          <w:p>
+            <w:pPr>
+              <w:pStyle w:val="ListParagraph"/>
+              <w:widowControl w:val="false"/>
+              <w:rPr>
+                <w:b/>
+                <w:bCs/>
+                <w:i/>
+                <w:i/>
+                <w:iCs/>
+              </w:rPr>
+            </w:pPr>
+            <w:r>
+              <w:rPr>
+                <w:b/>
+                <w:bCs/>
+                <w:i/>
+                <w:iCs/>
+              </w:rPr>
             </w:r>
           </w:p>
           <w:p>
@@ -12032,7 +11437,7 @@
               <w:widowControl w:val="false"/>
               <w:numPr>
                 <w:ilvl w:val="1"/>
-                <w:numId w:val="13"/>
+                <w:numId w:val="17"/>
               </w:numPr>
               <w:suppressAutoHyphens w:val="true"/>
               <w:bidi w:val="0"/>
@@ -12104,7 +11509,7 @@
                 <w:lang w:eastAsia="en-US" w:bidi="ar-SA"/>
               </w:rPr>
               <w:drawing>
-                <wp:anchor behindDoc="0" distT="0" distB="0" distL="0" distR="0" simplePos="0" locked="0" layoutInCell="0" allowOverlap="1" relativeHeight="36">
+                <wp:anchor behindDoc="0" distT="0" distB="0" distL="0" distR="0" simplePos="0" locked="0" layoutInCell="0" allowOverlap="1" relativeHeight="48">
                   <wp:simplePos x="0" y="0"/>
                   <wp:positionH relativeFrom="column">
                     <wp:align>center</wp:align>
@@ -12156,7 +11561,7 @@
               <w:widowControl w:val="false"/>
               <w:numPr>
                 <w:ilvl w:val="1"/>
-                <w:numId w:val="14"/>
+                <w:numId w:val="18"/>
               </w:numPr>
               <w:suppressAutoHyphens w:val="true"/>
               <w:bidi w:val="0"/>
@@ -12228,7 +11633,7 @@
                 <w:lang w:eastAsia="en-US" w:bidi="ar-SA"/>
               </w:rPr>
               <w:drawing>
-                <wp:anchor behindDoc="0" distT="0" distB="0" distL="0" distR="0" simplePos="0" locked="0" layoutInCell="0" allowOverlap="1" relativeHeight="31">
+                <wp:anchor behindDoc="0" distT="0" distB="0" distL="0" distR="0" simplePos="0" locked="0" layoutInCell="0" allowOverlap="1" relativeHeight="49">
                   <wp:simplePos x="0" y="0"/>
                   <wp:positionH relativeFrom="column">
                     <wp:align>center</wp:align>
@@ -12768,7 +12173,7 @@
                 <w:iCs w:val="false"/>
               </w:rPr>
               <w:drawing>
-                <wp:anchor behindDoc="0" distT="0" distB="0" distL="0" distR="0" simplePos="0" locked="0" layoutInCell="0" allowOverlap="1" relativeHeight="37">
+                <wp:anchor behindDoc="0" distT="0" distB="0" distL="0" distR="0" simplePos="0" locked="0" layoutInCell="0" allowOverlap="1" relativeHeight="50">
                   <wp:simplePos x="0" y="0"/>
                   <wp:positionH relativeFrom="column">
                     <wp:align>center</wp:align>
@@ -12863,7 +12268,7 @@
                 <w:iCs w:val="false"/>
               </w:rPr>
               <w:drawing>
-                <wp:anchor behindDoc="0" distT="0" distB="0" distL="0" distR="0" simplePos="0" locked="0" layoutInCell="0" allowOverlap="1" relativeHeight="30">
+                <wp:anchor behindDoc="0" distT="0" distB="0" distL="0" distR="0" simplePos="0" locked="0" layoutInCell="0" allowOverlap="1" relativeHeight="34">
                   <wp:simplePos x="0" y="0"/>
                   <wp:positionH relativeFrom="column">
                     <wp:align>center</wp:align>
@@ -12996,7 +12401,26 @@
                 <w:u w:val="single"/>
                 <w:lang w:val="es-ES" w:eastAsia="es-SV" w:bidi="ar-SA"/>
               </w:rPr>
-              <w:t>Api GetSelectedCards</w:t>
+              <w:t xml:space="preserve">Api </w:t>
+            </w:r>
+            <w:r>
+              <w:rPr>
+                <w:rFonts w:eastAsia="Calibri" w:cs="Times New Roman"/>
+                <w:b/>
+                <w:bCs w:val="false"/>
+                <w:i w:val="false"/>
+                <w:iCs w:val="false"/>
+                <w:caps w:val="false"/>
+                <w:smallCaps w:val="false"/>
+                <w:color w:val="000000"/>
+                <w:spacing w:val="0"/>
+                <w:kern w:val="0"/>
+                <w:sz w:val="22"/>
+                <w:szCs w:val="24"/>
+                <w:u w:val="single"/>
+                <w:lang w:val="es-ES" w:eastAsia="es-SV" w:bidi="ar-SA"/>
+              </w:rPr>
+              <w:t>Authentication Methods</w:t>
             </w:r>
           </w:p>
           <w:p>
@@ -14409,7 +13833,25 @@
                 <w:szCs w:val="21"/>
                 <w:lang w:val="es-ES" w:eastAsia="es-SV" w:bidi="ar-SA"/>
               </w:rPr>
-              <w:t>Solo deber ser “Request”</w:t>
+              <w:t xml:space="preserve">No debe contener caracteres especiales como: </w:t>
+            </w:r>
+            <w:r>
+              <w:rPr>
+                <w:rFonts w:eastAsia="Calibri" w:cs="Times New Roman"/>
+                <w:b/>
+                <w:bCs/>
+                <w:i/>
+                <w:iCs/>
+                <w:caps w:val="false"/>
+                <w:smallCaps w:val="false"/>
+                <w:color w:val="2A6099"/>
+                <w:spacing w:val="0"/>
+                <w:kern w:val="0"/>
+                <w:sz w:val="21"/>
+                <w:szCs w:val="21"/>
+                <w:lang w:val="es-ES" w:eastAsia="es-SV" w:bidi="ar-SA"/>
+              </w:rPr>
+              <w:t>[^&lt;&gt;'\\\"/;`%+*()]</w:t>
             </w:r>
           </w:p>
           <w:p>
@@ -14478,7 +13920,7 @@
                 <w:iCs w:val="false"/>
               </w:rPr>
               <w:drawing>
-                <wp:anchor behindDoc="0" distT="0" distB="0" distL="0" distR="0" simplePos="0" locked="0" layoutInCell="0" allowOverlap="1" relativeHeight="39">
+                <wp:anchor behindDoc="0" distT="0" distB="0" distL="0" distR="0" simplePos="0" locked="0" layoutInCell="0" allowOverlap="1" relativeHeight="42">
                   <wp:simplePos x="0" y="0"/>
                   <wp:positionH relativeFrom="column">
                     <wp:align>center</wp:align>
@@ -14486,10 +13928,10 @@
                   <wp:positionV relativeFrom="paragraph">
                     <wp:posOffset>635</wp:posOffset>
                   </wp:positionV>
-                  <wp:extent cx="4108450" cy="2466340"/>
+                  <wp:extent cx="4108450" cy="2398395"/>
                   <wp:effectExtent l="0" t="0" r="0" b="0"/>
                   <wp:wrapSquare wrapText="largest"/>
-                  <wp:docPr id="37" name="Imagen23" descr=""/>
+                  <wp:docPr id="37" name="Imagen17" descr=""/>
                   <wp:cNvGraphicFramePr>
                     <a:graphicFrameLocks xmlns:a="http://schemas.openxmlformats.org/drawingml/2006/main" noChangeAspect="1"/>
                   </wp:cNvGraphicFramePr>
@@ -14497,7 +13939,7 @@
                     <a:graphicData uri="http://schemas.openxmlformats.org/drawingml/2006/picture">
                       <pic:pic xmlns:pic="http://schemas.openxmlformats.org/drawingml/2006/picture">
                         <pic:nvPicPr>
-                          <pic:cNvPr id="37" name="Imagen23" descr=""/>
+                          <pic:cNvPr id="37" name="Imagen17" descr=""/>
                           <pic:cNvPicPr>
                             <a:picLocks noChangeAspect="1" noChangeArrowheads="1"/>
                           </pic:cNvPicPr>
@@ -14511,7 +13953,7 @@
                         <pic:spPr bwMode="auto">
                           <a:xfrm>
                             <a:off x="0" y="0"/>
-                            <a:ext cx="4108450" cy="2466340"/>
+                            <a:ext cx="4108450" cy="2398395"/>
                           </a:xfrm>
                           <a:prstGeom prst="rect">
                             <a:avLst/>
@@ -14573,7 +14015,7 @@
                 <w:iCs w:val="false"/>
               </w:rPr>
               <w:drawing>
-                <wp:anchor behindDoc="0" distT="0" distB="0" distL="0" distR="0" simplePos="0" locked="0" layoutInCell="0" allowOverlap="1" relativeHeight="40">
+                <wp:anchor behindDoc="0" distT="0" distB="0" distL="0" distR="0" simplePos="0" locked="0" layoutInCell="0" allowOverlap="1" relativeHeight="51">
                   <wp:simplePos x="0" y="0"/>
                   <wp:positionH relativeFrom="column">
                     <wp:align>center</wp:align>
@@ -14581,7 +14023,7 @@
                   <wp:positionV relativeFrom="paragraph">
                     <wp:posOffset>635</wp:posOffset>
                   </wp:positionV>
-                  <wp:extent cx="4108450" cy="2141855"/>
+                  <wp:extent cx="4108450" cy="1919605"/>
                   <wp:effectExtent l="0" t="0" r="0" b="0"/>
                   <wp:wrapSquare wrapText="largest"/>
                   <wp:docPr id="38" name="Imagen24" descr=""/>
@@ -14606,7 +14048,7 @@
                         <pic:spPr bwMode="auto">
                           <a:xfrm>
                             <a:off x="0" y="0"/>
-                            <a:ext cx="4108450" cy="2141855"/>
+                            <a:ext cx="4108450" cy="1919605"/>
                           </a:xfrm>
                           <a:prstGeom prst="rect">
                             <a:avLst/>
@@ -14902,7 +14344,25 @@
                 <w:szCs w:val="21"/>
                 <w:lang w:val="es-ES" w:eastAsia="es-SV" w:bidi="ar-SA"/>
               </w:rPr>
-              <w:t>Contener la nomenclatura XXXXXXX-XXXX-XXXX-XXXX-XXXXXXX compuesta por letras minúsculas y dígitos</w:t>
+              <w:t xml:space="preserve">No debe contener caracteres especiales como: </w:t>
+            </w:r>
+            <w:r>
+              <w:rPr>
+                <w:rFonts w:eastAsia="Calibri" w:cs="Times New Roman"/>
+                <w:b/>
+                <w:bCs/>
+                <w:i/>
+                <w:iCs/>
+                <w:caps w:val="false"/>
+                <w:smallCaps w:val="false"/>
+                <w:color w:val="2A6099"/>
+                <w:spacing w:val="0"/>
+                <w:kern w:val="0"/>
+                <w:sz w:val="21"/>
+                <w:szCs w:val="21"/>
+                <w:lang w:val="es-ES" w:eastAsia="es-SV" w:bidi="ar-SA"/>
+              </w:rPr>
+              <w:t>[^&lt;&gt;'\\\"/;`%+*()]</w:t>
             </w:r>
           </w:p>
           <w:p>
@@ -14971,7 +14431,7 @@
                 <w:iCs w:val="false"/>
               </w:rPr>
               <w:drawing>
-                <wp:anchor behindDoc="0" distT="0" distB="0" distL="0" distR="0" simplePos="0" locked="0" layoutInCell="0" allowOverlap="1" relativeHeight="42">
+                <wp:anchor behindDoc="0" distT="0" distB="0" distL="0" distR="0" simplePos="0" locked="0" layoutInCell="0" allowOverlap="1" relativeHeight="52">
                   <wp:simplePos x="0" y="0"/>
                   <wp:positionH relativeFrom="column">
                     <wp:align>center</wp:align>
@@ -14979,10 +14439,10 @@
                   <wp:positionV relativeFrom="paragraph">
                     <wp:posOffset>635</wp:posOffset>
                   </wp:positionV>
-                  <wp:extent cx="4108450" cy="2249170"/>
+                  <wp:extent cx="4108450" cy="2398395"/>
                   <wp:effectExtent l="0" t="0" r="0" b="0"/>
                   <wp:wrapSquare wrapText="largest"/>
-                  <wp:docPr id="39" name="Imagen25" descr=""/>
+                  <wp:docPr id="39" name="Imagen18" descr=""/>
                   <wp:cNvGraphicFramePr>
                     <a:graphicFrameLocks xmlns:a="http://schemas.openxmlformats.org/drawingml/2006/main" noChangeAspect="1"/>
                   </wp:cNvGraphicFramePr>
@@ -14990,7 +14450,7 @@
                     <a:graphicData uri="http://schemas.openxmlformats.org/drawingml/2006/picture">
                       <pic:pic xmlns:pic="http://schemas.openxmlformats.org/drawingml/2006/picture">
                         <pic:nvPicPr>
-                          <pic:cNvPr id="39" name="Imagen25" descr=""/>
+                          <pic:cNvPr id="39" name="Imagen18" descr=""/>
                           <pic:cNvPicPr>
                             <a:picLocks noChangeAspect="1" noChangeArrowheads="1"/>
                           </pic:cNvPicPr>
@@ -15004,7 +14464,7 @@
                         <pic:spPr bwMode="auto">
                           <a:xfrm>
                             <a:off x="0" y="0"/>
-                            <a:ext cx="4108450" cy="2249170"/>
+                            <a:ext cx="4108450" cy="2398395"/>
                           </a:xfrm>
                           <a:prstGeom prst="rect">
                             <a:avLst/>
@@ -15066,7 +14526,7 @@
                 <w:iCs w:val="false"/>
               </w:rPr>
               <w:drawing>
-                <wp:anchor behindDoc="0" distT="0" distB="0" distL="0" distR="0" simplePos="0" locked="0" layoutInCell="0" allowOverlap="1" relativeHeight="44">
+                <wp:anchor behindDoc="0" distT="0" distB="0" distL="0" distR="0" simplePos="0" locked="0" layoutInCell="0" allowOverlap="1" relativeHeight="41">
                   <wp:simplePos x="0" y="0"/>
                   <wp:positionH relativeFrom="column">
                     <wp:align>center</wp:align>
@@ -15074,10 +14534,10 @@
                   <wp:positionV relativeFrom="paragraph">
                     <wp:posOffset>635</wp:posOffset>
                   </wp:positionV>
-                  <wp:extent cx="4108450" cy="1859280"/>
+                  <wp:extent cx="4108450" cy="1708785"/>
                   <wp:effectExtent l="0" t="0" r="0" b="0"/>
                   <wp:wrapSquare wrapText="largest"/>
-                  <wp:docPr id="40" name="Imagen26" descr=""/>
+                  <wp:docPr id="40" name="Imagen25" descr=""/>
                   <wp:cNvGraphicFramePr>
                     <a:graphicFrameLocks xmlns:a="http://schemas.openxmlformats.org/drawingml/2006/main" noChangeAspect="1"/>
                   </wp:cNvGraphicFramePr>
@@ -15085,7 +14545,7 @@
                     <a:graphicData uri="http://schemas.openxmlformats.org/drawingml/2006/picture">
                       <pic:pic xmlns:pic="http://schemas.openxmlformats.org/drawingml/2006/picture">
                         <pic:nvPicPr>
-                          <pic:cNvPr id="40" name="Imagen26" descr=""/>
+                          <pic:cNvPr id="40" name="Imagen25" descr=""/>
                           <pic:cNvPicPr>
                             <a:picLocks noChangeAspect="1" noChangeArrowheads="1"/>
                           </pic:cNvPicPr>
@@ -15099,7 +14559,7 @@
                         <pic:spPr bwMode="auto">
                           <a:xfrm>
                             <a:off x="0" y="0"/>
-                            <a:ext cx="4108450" cy="1859280"/>
+                            <a:ext cx="4108450" cy="1708785"/>
                           </a:xfrm>
                           <a:prstGeom prst="rect">
                             <a:avLst/>
@@ -15395,7 +14855,25 @@
                 <w:szCs w:val="21"/>
                 <w:lang w:val="es-ES" w:eastAsia="es-SV" w:bidi="ar-SA"/>
               </w:rPr>
-              <w:t>Debe contener solo letras mayúsculas de mínimo 2 caracteres con máximo de 10</w:t>
+              <w:t xml:space="preserve">No debe contener caracteres especiales como: </w:t>
+            </w:r>
+            <w:r>
+              <w:rPr>
+                <w:rFonts w:eastAsia="Calibri" w:cs="Times New Roman"/>
+                <w:b/>
+                <w:bCs/>
+                <w:i/>
+                <w:iCs/>
+                <w:caps w:val="false"/>
+                <w:smallCaps w:val="false"/>
+                <w:color w:val="2A6099"/>
+                <w:spacing w:val="0"/>
+                <w:kern w:val="0"/>
+                <w:sz w:val="21"/>
+                <w:szCs w:val="21"/>
+                <w:lang w:val="es-ES" w:eastAsia="es-SV" w:bidi="ar-SA"/>
+              </w:rPr>
+              <w:t>[^&lt;&gt;'\\\"/;`%+*()]</w:t>
             </w:r>
           </w:p>
           <w:p>
@@ -15464,7 +14942,7 @@
                 <w:iCs w:val="false"/>
               </w:rPr>
               <w:drawing>
-                <wp:anchor behindDoc="0" distT="0" distB="0" distL="0" distR="0" simplePos="0" locked="0" layoutInCell="0" allowOverlap="1" relativeHeight="46">
+                <wp:anchor behindDoc="0" distT="0" distB="0" distL="0" distR="0" simplePos="0" locked="0" layoutInCell="0" allowOverlap="1" relativeHeight="53">
                   <wp:simplePos x="0" y="0"/>
                   <wp:positionH relativeFrom="column">
                     <wp:align>center</wp:align>
@@ -15472,10 +14950,10 @@
                   <wp:positionV relativeFrom="paragraph">
                     <wp:posOffset>635</wp:posOffset>
                   </wp:positionV>
-                  <wp:extent cx="4108450" cy="2341880"/>
+                  <wp:extent cx="4108450" cy="2398395"/>
                   <wp:effectExtent l="0" t="0" r="0" b="0"/>
                   <wp:wrapSquare wrapText="largest"/>
-                  <wp:docPr id="41" name="Imagen27" descr=""/>
+                  <wp:docPr id="41" name="Imagen19" descr=""/>
                   <wp:cNvGraphicFramePr>
                     <a:graphicFrameLocks xmlns:a="http://schemas.openxmlformats.org/drawingml/2006/main" noChangeAspect="1"/>
                   </wp:cNvGraphicFramePr>
@@ -15483,7 +14961,7 @@
                     <a:graphicData uri="http://schemas.openxmlformats.org/drawingml/2006/picture">
                       <pic:pic xmlns:pic="http://schemas.openxmlformats.org/drawingml/2006/picture">
                         <pic:nvPicPr>
-                          <pic:cNvPr id="41" name="Imagen27" descr=""/>
+                          <pic:cNvPr id="41" name="Imagen19" descr=""/>
                           <pic:cNvPicPr>
                             <a:picLocks noChangeAspect="1" noChangeArrowheads="1"/>
                           </pic:cNvPicPr>
@@ -15497,7 +14975,7 @@
                         <pic:spPr bwMode="auto">
                           <a:xfrm>
                             <a:off x="0" y="0"/>
-                            <a:ext cx="4108450" cy="2341880"/>
+                            <a:ext cx="4108450" cy="2398395"/>
                           </a:xfrm>
                           <a:prstGeom prst="rect">
                             <a:avLst/>
@@ -15559,7 +15037,7 @@
                 <w:iCs w:val="false"/>
               </w:rPr>
               <w:drawing>
-                <wp:anchor behindDoc="0" distT="0" distB="0" distL="0" distR="0" simplePos="0" locked="0" layoutInCell="0" allowOverlap="1" relativeHeight="48">
+                <wp:anchor behindDoc="0" distT="0" distB="0" distL="0" distR="0" simplePos="0" locked="0" layoutInCell="0" allowOverlap="1" relativeHeight="39">
                   <wp:simplePos x="0" y="0"/>
                   <wp:positionH relativeFrom="column">
                     <wp:align>center</wp:align>
@@ -15567,10 +15045,10 @@
                   <wp:positionV relativeFrom="paragraph">
                     <wp:posOffset>635</wp:posOffset>
                   </wp:positionV>
-                  <wp:extent cx="3765550" cy="1987550"/>
+                  <wp:extent cx="4108450" cy="1728470"/>
                   <wp:effectExtent l="0" t="0" r="0" b="0"/>
                   <wp:wrapSquare wrapText="largest"/>
-                  <wp:docPr id="42" name="Imagen28 Copia 1" descr=""/>
+                  <wp:docPr id="42" name="Imagen26" descr=""/>
                   <wp:cNvGraphicFramePr>
                     <a:graphicFrameLocks xmlns:a="http://schemas.openxmlformats.org/drawingml/2006/main" noChangeAspect="1"/>
                   </wp:cNvGraphicFramePr>
@@ -15578,7 +15056,7 @@
                     <a:graphicData uri="http://schemas.openxmlformats.org/drawingml/2006/picture">
                       <pic:pic xmlns:pic="http://schemas.openxmlformats.org/drawingml/2006/picture">
                         <pic:nvPicPr>
-                          <pic:cNvPr id="42" name="Imagen28 Copia 1" descr=""/>
+                          <pic:cNvPr id="42" name="Imagen26" descr=""/>
                           <pic:cNvPicPr>
                             <a:picLocks noChangeAspect="1" noChangeArrowheads="1"/>
                           </pic:cNvPicPr>
@@ -15592,7 +15070,7 @@
                         <pic:spPr bwMode="auto">
                           <a:xfrm>
                             <a:off x="0" y="0"/>
-                            <a:ext cx="3765550" cy="1987550"/>
+                            <a:ext cx="4108450" cy="1728470"/>
                           </a:xfrm>
                           <a:prstGeom prst="rect">
                             <a:avLst/>
@@ -15945,7 +15423,25 @@
                 <w:szCs w:val="21"/>
                 <w:lang w:val="es-ES" w:eastAsia="es-SV" w:bidi="ar-SA"/>
               </w:rPr>
-              <w:t>Contener texto en mayúsculas o minúsculas de mínimo 2 caracteres y máximo 20</w:t>
+              <w:t xml:space="preserve">No debe contener caracteres especiales como: </w:t>
+            </w:r>
+            <w:r>
+              <w:rPr>
+                <w:rFonts w:eastAsia="Calibri" w:cs="Times New Roman"/>
+                <w:b/>
+                <w:bCs/>
+                <w:i/>
+                <w:iCs/>
+                <w:caps w:val="false"/>
+                <w:smallCaps w:val="false"/>
+                <w:color w:val="2A6099"/>
+                <w:spacing w:val="0"/>
+                <w:kern w:val="0"/>
+                <w:sz w:val="21"/>
+                <w:szCs w:val="21"/>
+                <w:lang w:val="es-ES" w:eastAsia="es-SV" w:bidi="ar-SA"/>
+              </w:rPr>
+              <w:t>[^&lt;&gt;'\\\"/;`%+*()]</w:t>
             </w:r>
           </w:p>
           <w:p>
@@ -16014,7 +15510,7 @@
                 <w:iCs w:val="false"/>
               </w:rPr>
               <w:drawing>
-                <wp:anchor behindDoc="0" distT="0" distB="0" distL="0" distR="0" simplePos="0" locked="0" layoutInCell="0" allowOverlap="1" relativeHeight="50">
+                <wp:anchor behindDoc="0" distT="0" distB="0" distL="0" distR="0" simplePos="0" locked="0" layoutInCell="0" allowOverlap="1" relativeHeight="45">
                   <wp:simplePos x="0" y="0"/>
                   <wp:positionH relativeFrom="column">
                     <wp:align>center</wp:align>
@@ -16022,10 +15518,10 @@
                   <wp:positionV relativeFrom="paragraph">
                     <wp:posOffset>635</wp:posOffset>
                   </wp:positionV>
-                  <wp:extent cx="4108450" cy="2374265"/>
+                  <wp:extent cx="4108450" cy="2398395"/>
                   <wp:effectExtent l="0" t="0" r="0" b="0"/>
                   <wp:wrapSquare wrapText="largest"/>
-                  <wp:docPr id="43" name="Imagen29" descr=""/>
+                  <wp:docPr id="43" name="Imagen20" descr=""/>
                   <wp:cNvGraphicFramePr>
                     <a:graphicFrameLocks xmlns:a="http://schemas.openxmlformats.org/drawingml/2006/main" noChangeAspect="1"/>
                   </wp:cNvGraphicFramePr>
@@ -16033,7 +15529,7 @@
                     <a:graphicData uri="http://schemas.openxmlformats.org/drawingml/2006/picture">
                       <pic:pic xmlns:pic="http://schemas.openxmlformats.org/drawingml/2006/picture">
                         <pic:nvPicPr>
-                          <pic:cNvPr id="43" name="Imagen29" descr=""/>
+                          <pic:cNvPr id="43" name="Imagen20" descr=""/>
                           <pic:cNvPicPr>
                             <a:picLocks noChangeAspect="1" noChangeArrowheads="1"/>
                           </pic:cNvPicPr>
@@ -16047,7 +15543,7 @@
                         <pic:spPr bwMode="auto">
                           <a:xfrm>
                             <a:off x="0" y="0"/>
-                            <a:ext cx="4108450" cy="2374265"/>
+                            <a:ext cx="4108450" cy="2398395"/>
                           </a:xfrm>
                           <a:prstGeom prst="rect">
                             <a:avLst/>
@@ -16109,7 +15605,7 @@
                 <w:iCs w:val="false"/>
               </w:rPr>
               <w:drawing>
-                <wp:anchor behindDoc="0" distT="0" distB="0" distL="0" distR="0" simplePos="0" locked="0" layoutInCell="0" allowOverlap="1" relativeHeight="52">
+                <wp:anchor behindDoc="0" distT="0" distB="0" distL="0" distR="0" simplePos="0" locked="0" layoutInCell="0" allowOverlap="1" relativeHeight="35">
                   <wp:simplePos x="0" y="0"/>
                   <wp:positionH relativeFrom="column">
                     <wp:align>center</wp:align>
@@ -16117,10 +15613,10 @@
                   <wp:positionV relativeFrom="paragraph">
                     <wp:posOffset>635</wp:posOffset>
                   </wp:positionV>
-                  <wp:extent cx="3816350" cy="1968500"/>
+                  <wp:extent cx="4108450" cy="1721485"/>
                   <wp:effectExtent l="0" t="0" r="0" b="0"/>
                   <wp:wrapSquare wrapText="largest"/>
-                  <wp:docPr id="44" name="Imagen30" descr=""/>
+                  <wp:docPr id="44" name="Imagen27" descr=""/>
                   <wp:cNvGraphicFramePr>
                     <a:graphicFrameLocks xmlns:a="http://schemas.openxmlformats.org/drawingml/2006/main" noChangeAspect="1"/>
                   </wp:cNvGraphicFramePr>
@@ -16128,7 +15624,7 @@
                     <a:graphicData uri="http://schemas.openxmlformats.org/drawingml/2006/picture">
                       <pic:pic xmlns:pic="http://schemas.openxmlformats.org/drawingml/2006/picture">
                         <pic:nvPicPr>
-                          <pic:cNvPr id="44" name="Imagen30" descr=""/>
+                          <pic:cNvPr id="44" name="Imagen27" descr=""/>
                           <pic:cNvPicPr>
                             <a:picLocks noChangeAspect="1" noChangeArrowheads="1"/>
                           </pic:cNvPicPr>
@@ -16142,7 +15638,7 @@
                         <pic:spPr bwMode="auto">
                           <a:xfrm>
                             <a:off x="0" y="0"/>
-                            <a:ext cx="3816350" cy="1968500"/>
+                            <a:ext cx="4108450" cy="1721485"/>
                           </a:xfrm>
                           <a:prstGeom prst="rect">
                             <a:avLst/>
@@ -16527,7 +16023,7 @@
                 <w:iCs w:val="false"/>
               </w:rPr>
               <w:drawing>
-                <wp:anchor behindDoc="0" distT="0" distB="0" distL="0" distR="0" simplePos="0" locked="0" layoutInCell="0" allowOverlap="1" relativeHeight="53">
+                <wp:anchor behindDoc="0" distT="0" distB="0" distL="0" distR="0" simplePos="0" locked="0" layoutInCell="0" allowOverlap="1" relativeHeight="22">
                   <wp:simplePos x="0" y="0"/>
                   <wp:positionH relativeFrom="column">
                     <wp:align>center</wp:align>
@@ -16535,10 +16031,10 @@
                   <wp:positionV relativeFrom="paragraph">
                     <wp:posOffset>635</wp:posOffset>
                   </wp:positionV>
-                  <wp:extent cx="4108450" cy="2458720"/>
+                  <wp:extent cx="4108450" cy="2398395"/>
                   <wp:effectExtent l="0" t="0" r="0" b="0"/>
                   <wp:wrapSquare wrapText="largest"/>
-                  <wp:docPr id="45" name="Imagen31" descr=""/>
+                  <wp:docPr id="45" name="Imagen21" descr=""/>
                   <wp:cNvGraphicFramePr>
                     <a:graphicFrameLocks xmlns:a="http://schemas.openxmlformats.org/drawingml/2006/main" noChangeAspect="1"/>
                   </wp:cNvGraphicFramePr>
@@ -16546,7 +16042,7 @@
                     <a:graphicData uri="http://schemas.openxmlformats.org/drawingml/2006/picture">
                       <pic:pic xmlns:pic="http://schemas.openxmlformats.org/drawingml/2006/picture">
                         <pic:nvPicPr>
-                          <pic:cNvPr id="45" name="Imagen31" descr=""/>
+                          <pic:cNvPr id="45" name="Imagen21" descr=""/>
                           <pic:cNvPicPr>
                             <a:picLocks noChangeAspect="1" noChangeArrowheads="1"/>
                           </pic:cNvPicPr>
@@ -16560,7 +16056,7 @@
                         <pic:spPr bwMode="auto">
                           <a:xfrm>
                             <a:off x="0" y="0"/>
-                            <a:ext cx="4108450" cy="2458720"/>
+                            <a:ext cx="4108450" cy="2398395"/>
                           </a:xfrm>
                           <a:prstGeom prst="rect">
                             <a:avLst/>
@@ -16621,8 +16117,25 @@
                 <w:i w:val="false"/>
                 <w:iCs w:val="false"/>
               </w:rPr>
+            </w:r>
+          </w:p>
+          <w:p>
+            <w:pPr>
+              <w:pStyle w:val="ListParagraph"/>
+              <w:widowControl w:val="false"/>
+              <w:rPr>
+                <w:i w:val="false"/>
+                <w:i w:val="false"/>
+                <w:iCs w:val="false"/>
+              </w:rPr>
+            </w:pPr>
+            <w:r>
+              <w:rPr>
+                <w:i w:val="false"/>
+                <w:iCs w:val="false"/>
+              </w:rPr>
               <w:drawing>
-                <wp:anchor behindDoc="0" distT="0" distB="0" distL="0" distR="0" simplePos="0" locked="0" layoutInCell="0" allowOverlap="1" relativeHeight="51">
+                <wp:anchor behindDoc="0" distT="0" distB="0" distL="0" distR="0" simplePos="0" locked="0" layoutInCell="0" allowOverlap="1" relativeHeight="23">
                   <wp:simplePos x="0" y="0"/>
                   <wp:positionH relativeFrom="column">
                     <wp:align>center</wp:align>
@@ -16630,10 +16143,10 @@
                   <wp:positionV relativeFrom="paragraph">
                     <wp:posOffset>635</wp:posOffset>
                   </wp:positionV>
-                  <wp:extent cx="4108450" cy="1679575"/>
+                  <wp:extent cx="4108450" cy="1741170"/>
                   <wp:effectExtent l="0" t="0" r="0" b="0"/>
                   <wp:wrapSquare wrapText="largest"/>
-                  <wp:docPr id="46" name="Imagen32" descr=""/>
+                  <wp:docPr id="46" name="Imagen28" descr=""/>
                   <wp:cNvGraphicFramePr>
                     <a:graphicFrameLocks xmlns:a="http://schemas.openxmlformats.org/drawingml/2006/main" noChangeAspect="1"/>
                   </wp:cNvGraphicFramePr>
@@ -16641,7 +16154,7 @@
                     <a:graphicData uri="http://schemas.openxmlformats.org/drawingml/2006/picture">
                       <pic:pic xmlns:pic="http://schemas.openxmlformats.org/drawingml/2006/picture">
                         <pic:nvPicPr>
-                          <pic:cNvPr id="46" name="Imagen32" descr=""/>
+                          <pic:cNvPr id="46" name="Imagen28" descr=""/>
                           <pic:cNvPicPr>
                             <a:picLocks noChangeAspect="1" noChangeArrowheads="1"/>
                           </pic:cNvPicPr>
@@ -16655,7 +16168,7 @@
                         <pic:spPr bwMode="auto">
                           <a:xfrm>
                             <a:off x="0" y="0"/>
-                            <a:ext cx="4108450" cy="1679575"/>
+                            <a:ext cx="4108450" cy="1741170"/>
                           </a:xfrm>
                           <a:prstGeom prst="rect">
                             <a:avLst/>
@@ -16690,23 +16203,6 @@
               <w:pStyle w:val="ListParagraph"/>
               <w:widowControl w:val="false"/>
               <w:rPr>
-                <w:i w:val="false"/>
-                <w:i w:val="false"/>
-                <w:iCs w:val="false"/>
-              </w:rPr>
-            </w:pPr>
-            <w:r>
-              <w:rPr>
-                <w:i w:val="false"/>
-                <w:iCs w:val="false"/>
-              </w:rPr>
-            </w:r>
-          </w:p>
-          <w:p>
-            <w:pPr>
-              <w:pStyle w:val="ListParagraph"/>
-              <w:widowControl w:val="false"/>
-              <w:rPr>
                 <w:b/>
                 <w:bCs/>
                 <w:i/>
@@ -16773,70 +16269,7 @@
               </w:rPr>
             </w:pPr>
             <w:r>
-              <w:rPr>
-                <w:b/>
-                <w:bCs/>
-                <w:i/>
-                <w:iCs/>
-                <w:sz w:val="21"/>
-                <w:szCs w:val="21"/>
-              </w:rPr>
-            </w:r>
-          </w:p>
-          <w:p>
-            <w:pPr>
-              <w:pStyle w:val="ListParagraph"/>
-              <w:widowControl w:val="false"/>
-              <w:rPr>
-                <w:b/>
-                <w:bCs/>
-                <w:i/>
-                <w:i/>
-                <w:iCs/>
-                <w:sz w:val="21"/>
-                <w:szCs w:val="21"/>
-              </w:rPr>
-            </w:pPr>
-            <w:r>
-              <w:rPr>
-                <w:b/>
-                <w:bCs/>
-                <w:i/>
-                <w:iCs/>
-                <w:sz w:val="21"/>
-                <w:szCs w:val="21"/>
-              </w:rPr>
-            </w:r>
-          </w:p>
-          <w:p>
-            <w:pPr>
-              <w:pStyle w:val="ListParagraph"/>
-              <w:widowControl w:val="false"/>
-              <w:numPr>
-                <w:ilvl w:val="0"/>
-                <w:numId w:val="3"/>
-              </w:numPr>
-              <w:rPr>
-                <w:b w:val="false"/>
-                <w:bCs w:val="false"/>
-                <w:i w:val="false"/>
-                <w:i w:val="false"/>
-                <w:iCs w:val="false"/>
-                <w:color w:val="158466"/>
-                <w:sz w:val="24"/>
-                <w:szCs w:val="24"/>
-              </w:rPr>
-            </w:pPr>
-            <w:r>
-              <w:rPr>
-                <w:b/>
-                <w:bCs/>
-                <w:i/>
-                <w:iCs/>
-                <w:color w:val="158466"/>
-                <w:szCs w:val="21"/>
-              </w:rPr>
-              <w:t>Validación campo “body”  → que este campo no sea vació</w:t>
+              <w:rPr/>
             </w:r>
           </w:p>
           <w:p>
@@ -16938,7 +16371,7 @@
                 <w:szCs w:val="21"/>
                 <w:lang w:val="es-ES" w:eastAsia="es-SV" w:bidi="ar-SA"/>
               </w:rPr>
-              <w:t>Validación campo “institutionCode”  (returnCode 05)</w:t>
+              <w:t>Validación campo “source”  (returnCode 05)</w:t>
             </w:r>
           </w:p>
           <w:p>
@@ -17010,115 +16443,7 @@
                 <w:szCs w:val="21"/>
                 <w:lang w:val="es-ES" w:eastAsia="es-SV" w:bidi="ar-SA"/>
               </w:rPr>
-              <w:t>AGRIC-180</w:t>
-            </w:r>
-          </w:p>
-          <w:p>
-            <w:pPr>
-              <w:pStyle w:val="ListParagraph"/>
-              <w:widowControl w:val="false"/>
-              <w:rPr>
-                <w:rFonts w:eastAsia="Calibri" w:cs="Times New Roman"/>
-                <w:b/>
-                <w:bCs/>
-                <w:i/>
-                <w:i/>
-                <w:iCs/>
-                <w:caps w:val="false"/>
-                <w:smallCaps w:val="false"/>
-                <w:color w:val="2A6099"/>
-                <w:spacing w:val="0"/>
-                <w:kern w:val="0"/>
-                <w:sz w:val="21"/>
-                <w:szCs w:val="21"/>
-                <w:lang w:val="es-ES" w:eastAsia="es-SV" w:bidi="ar-SA"/>
-              </w:rPr>
-            </w:pPr>
-            <w:r>
-              <w:rPr>
-                <w:rFonts w:eastAsia="Calibri" w:cs="Times New Roman"/>
-                <w:b/>
-                <w:bCs/>
-                <w:i/>
-                <w:iCs/>
-                <w:caps w:val="false"/>
-                <w:smallCaps w:val="false"/>
-                <w:color w:val="2A6099"/>
-                <w:spacing w:val="0"/>
-                <w:kern w:val="0"/>
-                <w:sz w:val="21"/>
-                <w:szCs w:val="21"/>
-                <w:lang w:val="es-ES" w:eastAsia="es-SV" w:bidi="ar-SA"/>
-              </w:rPr>
-            </w:r>
-          </w:p>
-          <w:p>
-            <w:pPr>
-              <w:pStyle w:val="ListParagraph"/>
-              <w:widowControl w:val="false"/>
-              <w:rPr>
-                <w:b w:val="false"/>
-                <w:bCs w:val="false"/>
-                <w:i w:val="false"/>
-                <w:i w:val="false"/>
-                <w:iCs w:val="false"/>
-                <w:color w:val="000000"/>
-                <w:sz w:val="24"/>
-                <w:szCs w:val="24"/>
-              </w:rPr>
-            </w:pPr>
-            <w:r>
-              <w:rPr>
-                <w:rFonts w:eastAsia="Calibri" w:cs="Times New Roman"/>
-                <w:b/>
-                <w:bCs/>
-                <w:i/>
-                <w:iCs/>
-                <w:caps w:val="false"/>
-                <w:smallCaps w:val="false"/>
-                <w:color w:val="000000"/>
-                <w:spacing w:val="0"/>
-                <w:kern w:val="0"/>
-                <w:sz w:val="21"/>
-                <w:szCs w:val="21"/>
-                <w:lang w:val="es-ES" w:eastAsia="es-SV" w:bidi="ar-SA"/>
-              </w:rPr>
-              <w:t>Composición:</w:t>
-            </w:r>
-          </w:p>
-          <w:p>
-            <w:pPr>
-              <w:pStyle w:val="ListParagraph"/>
-              <w:widowControl w:val="false"/>
-              <w:numPr>
-                <w:ilvl w:val="0"/>
-                <w:numId w:val="7"/>
-              </w:numPr>
-              <w:rPr>
-                <w:b/>
-                <w:bCs/>
-                <w:i/>
-                <w:i/>
-                <w:iCs/>
-              </w:rPr>
-            </w:pPr>
-            <w:r>
-              <w:rPr>
-                <w:rFonts w:eastAsia="Calibri" w:cs="Times New Roman"/>
-                <w:b/>
-                <w:bCs/>
-                <w:i/>
-                <w:iCs/>
-                <w:caps w:val="false"/>
-                <w:smallCaps w:val="false"/>
-                <w:color w:val="000000"/>
-                <w:spacing w:val="0"/>
-                <w:kern w:val="0"/>
-                <w:sz w:val="21"/>
-                <w:szCs w:val="21"/>
-                <w:lang w:val="es-ES" w:eastAsia="es-SV" w:bidi="ar-SA"/>
-              </w:rPr>
-              <w:t>Contener la nomenclatura AGRIC-180</w:t>
+              <w:t>MANUALLY | ONFILE | TOKEN</w:t>
             </w:r>
           </w:p>
           <w:p>
@@ -17208,7 +16533,7 @@
                 <w:iCs w:val="false"/>
               </w:rPr>
               <w:drawing>
-                <wp:anchor behindDoc="0" distT="0" distB="0" distL="0" distR="0" simplePos="0" locked="0" layoutInCell="0" allowOverlap="1" relativeHeight="49">
+                <wp:anchor behindDoc="0" distT="0" distB="0" distL="0" distR="0" simplePos="0" locked="0" layoutInCell="0" allowOverlap="1" relativeHeight="31">
                   <wp:simplePos x="0" y="0"/>
                   <wp:positionH relativeFrom="column">
                     <wp:align>center</wp:align>
@@ -17216,10 +16541,10 @@
                   <wp:positionV relativeFrom="paragraph">
                     <wp:posOffset>635</wp:posOffset>
                   </wp:positionV>
-                  <wp:extent cx="4108450" cy="2513330"/>
+                  <wp:extent cx="4108450" cy="2105660"/>
                   <wp:effectExtent l="0" t="0" r="0" b="0"/>
                   <wp:wrapSquare wrapText="largest"/>
-                  <wp:docPr id="47" name="Imagen33" descr=""/>
+                  <wp:docPr id="47" name="Imagen23" descr=""/>
                   <wp:cNvGraphicFramePr>
                     <a:graphicFrameLocks xmlns:a="http://schemas.openxmlformats.org/drawingml/2006/main" noChangeAspect="1"/>
                   </wp:cNvGraphicFramePr>
@@ -17227,7 +16552,7 @@
                     <a:graphicData uri="http://schemas.openxmlformats.org/drawingml/2006/picture">
                       <pic:pic xmlns:pic="http://schemas.openxmlformats.org/drawingml/2006/picture">
                         <pic:nvPicPr>
-                          <pic:cNvPr id="47" name="Imagen33" descr=""/>
+                          <pic:cNvPr id="47" name="Imagen23" descr=""/>
                           <pic:cNvPicPr>
                             <a:picLocks noChangeAspect="1" noChangeArrowheads="1"/>
                           </pic:cNvPicPr>
@@ -17241,7 +16566,7 @@
                         <pic:spPr bwMode="auto">
                           <a:xfrm>
                             <a:off x="0" y="0"/>
-                            <a:ext cx="4108450" cy="2513330"/>
+                            <a:ext cx="4108450" cy="2105660"/>
                           </a:xfrm>
                           <a:prstGeom prst="rect">
                             <a:avLst/>
@@ -17303,7 +16628,7 @@
                 <w:iCs w:val="false"/>
               </w:rPr>
               <w:drawing>
-                <wp:anchor behindDoc="0" distT="0" distB="0" distL="0" distR="0" simplePos="0" locked="0" layoutInCell="0" allowOverlap="1" relativeHeight="47">
+                <wp:anchor behindDoc="0" distT="0" distB="0" distL="0" distR="0" simplePos="0" locked="0" layoutInCell="0" allowOverlap="1" relativeHeight="19">
                   <wp:simplePos x="0" y="0"/>
                   <wp:positionH relativeFrom="column">
                     <wp:align>center</wp:align>
@@ -17311,10 +16636,10 @@
                   <wp:positionV relativeFrom="paragraph">
                     <wp:posOffset>635</wp:posOffset>
                   </wp:positionV>
-                  <wp:extent cx="3975100" cy="1968500"/>
+                  <wp:extent cx="4108450" cy="1795145"/>
                   <wp:effectExtent l="0" t="0" r="0" b="0"/>
                   <wp:wrapSquare wrapText="largest"/>
-                  <wp:docPr id="48" name="Imagen34" descr=""/>
+                  <wp:docPr id="48" name="Imagen29" descr=""/>
                   <wp:cNvGraphicFramePr>
                     <a:graphicFrameLocks xmlns:a="http://schemas.openxmlformats.org/drawingml/2006/main" noChangeAspect="1"/>
                   </wp:cNvGraphicFramePr>
@@ -17322,7 +16647,7 @@
                     <a:graphicData uri="http://schemas.openxmlformats.org/drawingml/2006/picture">
                       <pic:pic xmlns:pic="http://schemas.openxmlformats.org/drawingml/2006/picture">
                         <pic:nvPicPr>
-                          <pic:cNvPr id="48" name="Imagen34" descr=""/>
+                          <pic:cNvPr id="48" name="Imagen29" descr=""/>
                           <pic:cNvPicPr>
                             <a:picLocks noChangeAspect="1" noChangeArrowheads="1"/>
                           </pic:cNvPicPr>
@@ -17336,7 +16661,7 @@
                         <pic:spPr bwMode="auto">
                           <a:xfrm>
                             <a:off x="0" y="0"/>
-                            <a:ext cx="3975100" cy="1968500"/>
+                            <a:ext cx="4108450" cy="1795145"/>
                           </a:xfrm>
                           <a:prstGeom prst="rect">
                             <a:avLst/>
@@ -17509,7 +16834,7 @@
                 <w:szCs w:val="21"/>
                 <w:lang w:val="es-ES" w:eastAsia="es-SV" w:bidi="ar-SA"/>
               </w:rPr>
-              <w:t>Validación campo “userId”  (returnCode 05)</w:t>
+              <w:t>Validación campo “tokenRefID”  (returnCode 05)</w:t>
             </w:r>
           </w:p>
           <w:p>
@@ -17581,7 +16906,7 @@
                 <w:szCs w:val="21"/>
                 <w:lang w:val="es-ES" w:eastAsia="es-SV" w:bidi="ar-SA"/>
               </w:rPr>
-              <w:t>18040</w:t>
+              <w:t>DNITHE413226560923473254</w:t>
             </w:r>
           </w:p>
           <w:p>
@@ -17689,7 +17014,61 @@
                 <w:szCs w:val="21"/>
                 <w:lang w:val="es-ES" w:eastAsia="es-SV" w:bidi="ar-SA"/>
               </w:rPr>
-              <w:t>Contener de {1, 12] dígitos</w:t>
+              <w:t xml:space="preserve">Contener de {1, </w:t>
+            </w:r>
+            <w:r>
+              <w:rPr>
+                <w:rFonts w:eastAsia="Calibri" w:cs="Times New Roman"/>
+                <w:b/>
+                <w:bCs/>
+                <w:i/>
+                <w:iCs/>
+                <w:caps w:val="false"/>
+                <w:smallCaps w:val="false"/>
+                <w:color w:val="000000"/>
+                <w:spacing w:val="0"/>
+                <w:kern w:val="0"/>
+                <w:sz w:val="21"/>
+                <w:szCs w:val="21"/>
+                <w:lang w:val="es-ES" w:eastAsia="es-SV" w:bidi="ar-SA"/>
+              </w:rPr>
+              <w:t>45</w:t>
+            </w:r>
+            <w:r>
+              <w:rPr>
+                <w:rFonts w:eastAsia="Calibri" w:cs="Times New Roman"/>
+                <w:b/>
+                <w:bCs/>
+                <w:i/>
+                <w:iCs/>
+                <w:caps w:val="false"/>
+                <w:smallCaps w:val="false"/>
+                <w:color w:val="000000"/>
+                <w:spacing w:val="0"/>
+                <w:kern w:val="0"/>
+                <w:sz w:val="21"/>
+                <w:szCs w:val="21"/>
+                <w:lang w:val="es-ES" w:eastAsia="es-SV" w:bidi="ar-SA"/>
+              </w:rPr>
+              <w:t xml:space="preserve">] </w:t>
+            </w:r>
+            <w:r>
+              <w:rPr>
+                <w:rFonts w:eastAsia="Calibri" w:cs="Times New Roman"/>
+                <w:b/>
+                <w:bCs/>
+                <w:i/>
+                <w:iCs/>
+                <w:caps w:val="false"/>
+                <w:smallCaps w:val="false"/>
+                <w:color w:val="000000"/>
+                <w:spacing w:val="0"/>
+                <w:kern w:val="0"/>
+                <w:sz w:val="21"/>
+                <w:szCs w:val="21"/>
+                <w:lang w:val="es-ES" w:eastAsia="es-SV" w:bidi="ar-SA"/>
+              </w:rPr>
+              <w:t>caracteres</w:t>
             </w:r>
           </w:p>
           <w:p>
@@ -17758,7 +17137,7 @@
                 <w:iCs w:val="false"/>
               </w:rPr>
               <w:drawing>
-                <wp:anchor behindDoc="0" distT="0" distB="0" distL="0" distR="0" simplePos="0" locked="0" layoutInCell="0" allowOverlap="1" relativeHeight="45">
+                <wp:anchor behindDoc="0" distT="0" distB="0" distL="0" distR="0" simplePos="0" locked="0" layoutInCell="0" allowOverlap="1" relativeHeight="28">
                   <wp:simplePos x="0" y="0"/>
                   <wp:positionH relativeFrom="column">
                     <wp:align>center</wp:align>
@@ -17766,10 +17145,10 @@
                   <wp:positionV relativeFrom="paragraph">
                     <wp:posOffset>635</wp:posOffset>
                   </wp:positionV>
-                  <wp:extent cx="4108450" cy="2381885"/>
+                  <wp:extent cx="4108450" cy="2456180"/>
                   <wp:effectExtent l="0" t="0" r="0" b="0"/>
                   <wp:wrapSquare wrapText="largest"/>
-                  <wp:docPr id="49" name="Imagen35" descr=""/>
+                  <wp:docPr id="49" name="Imagen30" descr=""/>
                   <wp:cNvGraphicFramePr>
                     <a:graphicFrameLocks xmlns:a="http://schemas.openxmlformats.org/drawingml/2006/main" noChangeAspect="1"/>
                   </wp:cNvGraphicFramePr>
@@ -17777,7 +17156,7 @@
                     <a:graphicData uri="http://schemas.openxmlformats.org/drawingml/2006/picture">
                       <pic:pic xmlns:pic="http://schemas.openxmlformats.org/drawingml/2006/picture">
                         <pic:nvPicPr>
-                          <pic:cNvPr id="49" name="Imagen35" descr=""/>
+                          <pic:cNvPr id="49" name="Imagen30" descr=""/>
                           <pic:cNvPicPr>
                             <a:picLocks noChangeAspect="1" noChangeArrowheads="1"/>
                           </pic:cNvPicPr>
@@ -17791,7 +17170,7 @@
                         <pic:spPr bwMode="auto">
                           <a:xfrm>
                             <a:off x="0" y="0"/>
-                            <a:ext cx="4108450" cy="2381885"/>
+                            <a:ext cx="4108450" cy="2456180"/>
                           </a:xfrm>
                           <a:prstGeom prst="rect">
                             <a:avLst/>
@@ -17853,7 +17232,7 @@
                 <w:iCs w:val="false"/>
               </w:rPr>
               <w:drawing>
-                <wp:anchor behindDoc="0" distT="0" distB="0" distL="0" distR="0" simplePos="0" locked="0" layoutInCell="0" allowOverlap="1" relativeHeight="43">
+                <wp:anchor behindDoc="0" distT="0" distB="0" distL="0" distR="0" simplePos="0" locked="0" layoutInCell="0" allowOverlap="1" relativeHeight="18">
                   <wp:simplePos x="0" y="0"/>
                   <wp:positionH relativeFrom="column">
                     <wp:align>center</wp:align>
@@ -17861,10 +17240,10 @@
                   <wp:positionV relativeFrom="paragraph">
                     <wp:posOffset>635</wp:posOffset>
                   </wp:positionV>
-                  <wp:extent cx="4108450" cy="2017395"/>
+                  <wp:extent cx="4108450" cy="1934845"/>
                   <wp:effectExtent l="0" t="0" r="0" b="0"/>
                   <wp:wrapSquare wrapText="largest"/>
-                  <wp:docPr id="50" name="Imagen36" descr=""/>
+                  <wp:docPr id="50" name="Imagen31" descr=""/>
                   <wp:cNvGraphicFramePr>
                     <a:graphicFrameLocks xmlns:a="http://schemas.openxmlformats.org/drawingml/2006/main" noChangeAspect="1"/>
                   </wp:cNvGraphicFramePr>
@@ -17872,7 +17251,7 @@
                     <a:graphicData uri="http://schemas.openxmlformats.org/drawingml/2006/picture">
                       <pic:pic xmlns:pic="http://schemas.openxmlformats.org/drawingml/2006/picture">
                         <pic:nvPicPr>
-                          <pic:cNvPr id="50" name="Imagen36" descr=""/>
+                          <pic:cNvPr id="50" name="Imagen31" descr=""/>
                           <pic:cNvPicPr>
                             <a:picLocks noChangeAspect="1" noChangeArrowheads="1"/>
                           </pic:cNvPicPr>
@@ -17886,7 +17265,7 @@
                         <pic:spPr bwMode="auto">
                           <a:xfrm>
                             <a:off x="0" y="0"/>
-                            <a:ext cx="4108450" cy="2017395"/>
+                            <a:ext cx="4108450" cy="1934845"/>
                           </a:xfrm>
                           <a:prstGeom prst="rect">
                             <a:avLst/>
@@ -18042,7 +17421,7 @@
                 <w:szCs w:val="21"/>
                 <w:lang w:val="es-ES" w:eastAsia="es-SV" w:bidi="ar-SA"/>
               </w:rPr>
-              <w:t>Validación campo “cardIdentifierList”  (returnCode 05)</w:t>
+              <w:t>Validación campo “tokenRequestorID”  (returnCode 05)</w:t>
             </w:r>
           </w:p>
           <w:p>
@@ -18114,7 +17493,7 @@
                 <w:szCs w:val="21"/>
                 <w:lang w:val="es-ES" w:eastAsia="es-SV" w:bidi="ar-SA"/>
               </w:rPr>
-              <w:t>24071222364601</w:t>
+              <w:t>40010025772</w:t>
             </w:r>
           </w:p>
           <w:p>
@@ -18221,7 +17600,79 @@
                 <w:szCs w:val="21"/>
                 <w:lang w:val="es-ES" w:eastAsia="es-SV" w:bidi="ar-SA"/>
               </w:rPr>
-              <w:t>Contener {14] dígitos</w:t>
+              <w:t>Contener {</w:t>
+            </w:r>
+            <w:r>
+              <w:rPr>
+                <w:rFonts w:eastAsia="Calibri" w:cs="Times New Roman"/>
+                <w:b/>
+                <w:bCs/>
+                <w:i/>
+                <w:iCs/>
+                <w:caps w:val="false"/>
+                <w:smallCaps w:val="false"/>
+                <w:color w:val="000000"/>
+                <w:spacing w:val="0"/>
+                <w:kern w:val="0"/>
+                <w:sz w:val="21"/>
+                <w:szCs w:val="21"/>
+                <w:lang w:val="es-ES" w:eastAsia="es-SV" w:bidi="ar-SA"/>
+              </w:rPr>
+              <w:t xml:space="preserve">1, </w:t>
+            </w:r>
+            <w:r>
+              <w:rPr>
+                <w:rFonts w:eastAsia="Calibri" w:cs="Times New Roman"/>
+                <w:b/>
+                <w:bCs/>
+                <w:i/>
+                <w:iCs/>
+                <w:caps w:val="false"/>
+                <w:smallCaps w:val="false"/>
+                <w:color w:val="000000"/>
+                <w:spacing w:val="0"/>
+                <w:kern w:val="0"/>
+                <w:sz w:val="21"/>
+                <w:szCs w:val="21"/>
+                <w:lang w:val="es-ES" w:eastAsia="es-SV" w:bidi="ar-SA"/>
+              </w:rPr>
+              <w:t>4</w:t>
+            </w:r>
+            <w:r>
+              <w:rPr>
+                <w:rFonts w:eastAsia="Calibri" w:cs="Times New Roman"/>
+                <w:b/>
+                <w:bCs/>
+                <w:i/>
+                <w:iCs/>
+                <w:caps w:val="false"/>
+                <w:smallCaps w:val="false"/>
+                <w:color w:val="000000"/>
+                <w:spacing w:val="0"/>
+                <w:kern w:val="0"/>
+                <w:sz w:val="21"/>
+                <w:szCs w:val="21"/>
+                <w:lang w:val="es-ES" w:eastAsia="es-SV" w:bidi="ar-SA"/>
+              </w:rPr>
+              <w:t>5</w:t>
+            </w:r>
+            <w:r>
+              <w:rPr>
+                <w:rFonts w:eastAsia="Calibri" w:cs="Times New Roman"/>
+                <w:b/>
+                <w:bCs/>
+                <w:i/>
+                <w:iCs/>
+                <w:caps w:val="false"/>
+                <w:smallCaps w:val="false"/>
+                <w:color w:val="000000"/>
+                <w:spacing w:val="0"/>
+                <w:kern w:val="0"/>
+                <w:sz w:val="21"/>
+                <w:szCs w:val="21"/>
+                <w:lang w:val="es-ES" w:eastAsia="es-SV" w:bidi="ar-SA"/>
+              </w:rPr>
+              <w:t>] dígitos</w:t>
             </w:r>
           </w:p>
           <w:p>
@@ -18290,7 +17741,7 @@
                 <w:iCs w:val="false"/>
               </w:rPr>
               <w:drawing>
-                <wp:anchor behindDoc="0" distT="0" distB="0" distL="0" distR="0" simplePos="0" locked="0" layoutInCell="0" allowOverlap="1" relativeHeight="41">
+                <wp:anchor behindDoc="0" distT="0" distB="0" distL="0" distR="0" simplePos="0" locked="0" layoutInCell="0" allowOverlap="1" relativeHeight="29">
                   <wp:simplePos x="0" y="0"/>
                   <wp:positionH relativeFrom="column">
                     <wp:align>center</wp:align>
@@ -18298,10 +17749,10 @@
                   <wp:positionV relativeFrom="paragraph">
                     <wp:posOffset>635</wp:posOffset>
                   </wp:positionV>
-                  <wp:extent cx="4108450" cy="2326005"/>
+                  <wp:extent cx="4108450" cy="2439035"/>
                   <wp:effectExtent l="0" t="0" r="0" b="0"/>
                   <wp:wrapSquare wrapText="largest"/>
-                  <wp:docPr id="51" name="Imagen37" descr=""/>
+                  <wp:docPr id="51" name="Imagen32" descr=""/>
                   <wp:cNvGraphicFramePr>
                     <a:graphicFrameLocks xmlns:a="http://schemas.openxmlformats.org/drawingml/2006/main" noChangeAspect="1"/>
                   </wp:cNvGraphicFramePr>
@@ -18309,7 +17760,7 @@
                     <a:graphicData uri="http://schemas.openxmlformats.org/drawingml/2006/picture">
                       <pic:pic xmlns:pic="http://schemas.openxmlformats.org/drawingml/2006/picture">
                         <pic:nvPicPr>
-                          <pic:cNvPr id="51" name="Imagen37" descr=""/>
+                          <pic:cNvPr id="51" name="Imagen32" descr=""/>
                           <pic:cNvPicPr>
                             <a:picLocks noChangeAspect="1" noChangeArrowheads="1"/>
                           </pic:cNvPicPr>
@@ -18323,7 +17774,7 @@
                         <pic:spPr bwMode="auto">
                           <a:xfrm>
                             <a:off x="0" y="0"/>
-                            <a:ext cx="4108450" cy="2326005"/>
+                            <a:ext cx="4108450" cy="2439035"/>
                           </a:xfrm>
                           <a:prstGeom prst="rect">
                             <a:avLst/>
@@ -18385,7 +17836,7 @@
                 <w:iCs w:val="false"/>
               </w:rPr>
               <w:drawing>
-                <wp:anchor behindDoc="0" distT="0" distB="0" distL="0" distR="0" simplePos="0" locked="0" layoutInCell="0" allowOverlap="1" relativeHeight="4">
+                <wp:anchor behindDoc="0" distT="0" distB="0" distL="0" distR="0" simplePos="0" locked="0" layoutInCell="0" allowOverlap="1" relativeHeight="26">
                   <wp:simplePos x="0" y="0"/>
                   <wp:positionH relativeFrom="column">
                     <wp:align>center</wp:align>
@@ -18393,10 +17844,10 @@
                   <wp:positionV relativeFrom="paragraph">
                     <wp:posOffset>635</wp:posOffset>
                   </wp:positionV>
-                  <wp:extent cx="4108450" cy="1712595"/>
+                  <wp:extent cx="4108450" cy="1831975"/>
                   <wp:effectExtent l="0" t="0" r="0" b="0"/>
                   <wp:wrapSquare wrapText="largest"/>
-                  <wp:docPr id="52" name="Imagen38" descr=""/>
+                  <wp:docPr id="52" name="Imagen33" descr=""/>
                   <wp:cNvGraphicFramePr>
                     <a:graphicFrameLocks xmlns:a="http://schemas.openxmlformats.org/drawingml/2006/main" noChangeAspect="1"/>
                   </wp:cNvGraphicFramePr>
@@ -18404,7 +17855,7 @@
                     <a:graphicData uri="http://schemas.openxmlformats.org/drawingml/2006/picture">
                       <pic:pic xmlns:pic="http://schemas.openxmlformats.org/drawingml/2006/picture">
                         <pic:nvPicPr>
-                          <pic:cNvPr id="52" name="Imagen38" descr=""/>
+                          <pic:cNvPr id="52" name="Imagen33" descr=""/>
                           <pic:cNvPicPr>
                             <a:picLocks noChangeAspect="1" noChangeArrowheads="1"/>
                           </pic:cNvPicPr>
@@ -18418,7 +17869,7 @@
                         <pic:spPr bwMode="auto">
                           <a:xfrm>
                             <a:off x="0" y="0"/>
-                            <a:ext cx="4108450" cy="1712595"/>
+                            <a:ext cx="4108450" cy="1831975"/>
                           </a:xfrm>
                           <a:prstGeom prst="rect">
                             <a:avLst/>
@@ -18503,6 +17954,537 @@
                 <w:szCs w:val="21"/>
                 <w:lang w:val="es-ES" w:eastAsia="es-SV" w:bidi="ar-SA"/>
               </w:rPr>
+            </w:r>
+          </w:p>
+          <w:p>
+            <w:pPr>
+              <w:pStyle w:val="ListParagraph"/>
+              <w:widowControl w:val="false"/>
+              <w:rPr>
+                <w:rFonts w:eastAsia="Calibri" w:cs="Times New Roman"/>
+                <w:b w:val="false"/>
+                <w:i w:val="false"/>
+                <w:i w:val="false"/>
+                <w:iCs w:val="false"/>
+                <w:caps w:val="false"/>
+                <w:smallCaps w:val="false"/>
+                <w:color w:val="000000"/>
+                <w:spacing w:val="0"/>
+                <w:kern w:val="0"/>
+                <w:sz w:val="21"/>
+                <w:szCs w:val="21"/>
+                <w:lang w:val="es-ES" w:eastAsia="es-SV" w:bidi="ar-SA"/>
+              </w:rPr>
+            </w:pPr>
+            <w:r>
+              <w:rPr>
+                <w:rFonts w:eastAsia="Calibri" w:cs="Times New Roman"/>
+                <w:b w:val="false"/>
+                <w:i w:val="false"/>
+                <w:iCs w:val="false"/>
+                <w:caps w:val="false"/>
+                <w:smallCaps w:val="false"/>
+                <w:color w:val="000000"/>
+                <w:spacing w:val="0"/>
+                <w:kern w:val="0"/>
+                <w:sz w:val="21"/>
+                <w:szCs w:val="21"/>
+                <w:lang w:val="es-ES" w:eastAsia="es-SV" w:bidi="ar-SA"/>
+              </w:rPr>
+            </w:r>
+          </w:p>
+          <w:p>
+            <w:pPr>
+              <w:pStyle w:val="ListParagraph"/>
+              <w:widowControl w:val="false"/>
+              <w:rPr>
+                <w:rFonts w:eastAsia="Calibri" w:cs="Times New Roman"/>
+                <w:b w:val="false"/>
+                <w:i w:val="false"/>
+                <w:i w:val="false"/>
+                <w:iCs w:val="false"/>
+                <w:caps w:val="false"/>
+                <w:smallCaps w:val="false"/>
+                <w:color w:val="000000"/>
+                <w:spacing w:val="0"/>
+                <w:kern w:val="0"/>
+                <w:sz w:val="21"/>
+                <w:szCs w:val="21"/>
+                <w:lang w:val="es-ES" w:eastAsia="es-SV" w:bidi="ar-SA"/>
+              </w:rPr>
+            </w:pPr>
+            <w:r>
+              <w:rPr>
+                <w:rFonts w:eastAsia="Calibri" w:cs="Times New Roman"/>
+                <w:b w:val="false"/>
+                <w:i w:val="false"/>
+                <w:iCs w:val="false"/>
+                <w:caps w:val="false"/>
+                <w:smallCaps w:val="false"/>
+                <w:color w:val="000000"/>
+                <w:spacing w:val="0"/>
+                <w:kern w:val="0"/>
+                <w:sz w:val="21"/>
+                <w:szCs w:val="21"/>
+                <w:lang w:val="es-ES" w:eastAsia="es-SV" w:bidi="ar-SA"/>
+              </w:rPr>
+            </w:r>
+          </w:p>
+          <w:p>
+            <w:pPr>
+              <w:pStyle w:val="ListParagraph"/>
+              <w:widowControl w:val="false"/>
+              <w:numPr>
+                <w:ilvl w:val="0"/>
+                <w:numId w:val="3"/>
+              </w:numPr>
+              <w:rPr>
+                <w:b/>
+                <w:bCs/>
+                <w:i/>
+                <w:i/>
+                <w:iCs/>
+              </w:rPr>
+            </w:pPr>
+            <w:r>
+              <w:rPr>
+                <w:rFonts w:eastAsia="Calibri" w:cs="Times New Roman"/>
+                <w:b/>
+                <w:bCs/>
+                <w:i/>
+                <w:iCs/>
+                <w:caps w:val="false"/>
+                <w:smallCaps w:val="false"/>
+                <w:color w:val="000000"/>
+                <w:spacing w:val="0"/>
+                <w:kern w:val="0"/>
+                <w:sz w:val="21"/>
+                <w:szCs w:val="21"/>
+                <w:lang w:val="es-ES" w:eastAsia="es-SV" w:bidi="ar-SA"/>
+              </w:rPr>
+              <w:t>Validación campo “PAN”  (returnCode 05)</w:t>
+            </w:r>
+          </w:p>
+          <w:p>
+            <w:pPr>
+              <w:pStyle w:val="ListParagraph"/>
+              <w:widowControl w:val="false"/>
+              <w:rPr>
+                <w:b/>
+                <w:bCs/>
+                <w:i/>
+                <w:i/>
+                <w:iCs/>
+              </w:rPr>
+            </w:pPr>
+            <w:r>
+              <w:rPr>
+                <w:b/>
+                <w:bCs/>
+                <w:i/>
+                <w:iCs/>
+              </w:rPr>
+            </w:r>
+          </w:p>
+          <w:p>
+            <w:pPr>
+              <w:pStyle w:val="ListParagraph"/>
+              <w:widowControl w:val="false"/>
+              <w:rPr>
+                <w:b w:val="false"/>
+                <w:bCs w:val="false"/>
+                <w:i w:val="false"/>
+                <w:i w:val="false"/>
+                <w:iCs w:val="false"/>
+                <w:sz w:val="24"/>
+                <w:szCs w:val="24"/>
+              </w:rPr>
+            </w:pPr>
+            <w:r>
+              <w:rPr>
+                <w:rFonts w:eastAsia="Calibri" w:cs="Times New Roman"/>
+                <w:b/>
+                <w:bCs/>
+                <w:i/>
+                <w:iCs/>
+                <w:caps w:val="false"/>
+                <w:smallCaps w:val="false"/>
+                <w:color w:val="000000"/>
+                <w:spacing w:val="0"/>
+                <w:kern w:val="0"/>
+                <w:sz w:val="21"/>
+                <w:szCs w:val="21"/>
+                <w:lang w:val="es-ES" w:eastAsia="es-SV" w:bidi="ar-SA"/>
+              </w:rPr>
+              <w:t xml:space="preserve">Nomenclatura correcta: </w:t>
+            </w:r>
+            <w:r>
+              <w:rPr>
+                <w:rFonts w:eastAsia="Calibri" w:cs="Times New Roman"/>
+                <w:b/>
+                <w:bCs/>
+                <w:i/>
+                <w:iCs/>
+                <w:caps w:val="false"/>
+                <w:smallCaps w:val="false"/>
+                <w:color w:val="2A6099"/>
+                <w:spacing w:val="0"/>
+                <w:kern w:val="0"/>
+                <w:sz w:val="21"/>
+                <w:szCs w:val="21"/>
+                <w:lang w:val="es-ES" w:eastAsia="es-SV" w:bidi="ar-SA"/>
+              </w:rPr>
+              <w:t>4073190328830917</w:t>
+            </w:r>
+          </w:p>
+          <w:p>
+            <w:pPr>
+              <w:pStyle w:val="ListParagraph"/>
+              <w:widowControl w:val="false"/>
+              <w:rPr>
+                <w:rFonts w:eastAsia="Calibri" w:cs="Times New Roman"/>
+                <w:b/>
+                <w:bCs/>
+                <w:i/>
+                <w:i/>
+                <w:iCs/>
+                <w:caps w:val="false"/>
+                <w:smallCaps w:val="false"/>
+                <w:color w:val="2A6099"/>
+                <w:spacing w:val="0"/>
+                <w:kern w:val="0"/>
+                <w:sz w:val="21"/>
+                <w:szCs w:val="21"/>
+                <w:lang w:val="es-ES" w:eastAsia="es-SV" w:bidi="ar-SA"/>
+              </w:rPr>
+            </w:pPr>
+            <w:r>
+              <w:rPr>
+                <w:rFonts w:eastAsia="Calibri" w:cs="Times New Roman"/>
+                <w:b/>
+                <w:bCs/>
+                <w:i/>
+                <w:iCs/>
+                <w:caps w:val="false"/>
+                <w:smallCaps w:val="false"/>
+                <w:color w:val="2A6099"/>
+                <w:spacing w:val="0"/>
+                <w:kern w:val="0"/>
+                <w:sz w:val="21"/>
+                <w:szCs w:val="21"/>
+                <w:lang w:val="es-ES" w:eastAsia="es-SV" w:bidi="ar-SA"/>
+              </w:rPr>
+            </w:r>
+          </w:p>
+          <w:p>
+            <w:pPr>
+              <w:pStyle w:val="ListParagraph"/>
+              <w:widowControl w:val="false"/>
+              <w:rPr>
+                <w:b w:val="false"/>
+                <w:bCs w:val="false"/>
+                <w:i w:val="false"/>
+                <w:i w:val="false"/>
+                <w:iCs w:val="false"/>
+                <w:sz w:val="24"/>
+                <w:szCs w:val="24"/>
+              </w:rPr>
+            </w:pPr>
+            <w:r>
+              <w:rPr>
+                <w:rFonts w:eastAsia="Calibri" w:cs="Times New Roman"/>
+                <w:b/>
+                <w:bCs/>
+                <w:i/>
+                <w:iCs/>
+                <w:caps w:val="false"/>
+                <w:smallCaps w:val="false"/>
+                <w:color w:val="000000"/>
+                <w:spacing w:val="0"/>
+                <w:kern w:val="0"/>
+                <w:sz w:val="21"/>
+                <w:szCs w:val="21"/>
+                <w:lang w:val="es-ES" w:eastAsia="es-SV" w:bidi="ar-SA"/>
+              </w:rPr>
+              <w:t>Composición:</w:t>
+            </w:r>
+          </w:p>
+          <w:p>
+            <w:pPr>
+              <w:pStyle w:val="ListParagraph"/>
+              <w:widowControl w:val="false"/>
+              <w:numPr>
+                <w:ilvl w:val="0"/>
+                <w:numId w:val="7"/>
+              </w:numPr>
+              <w:rPr>
+                <w:b/>
+                <w:bCs/>
+                <w:i/>
+                <w:i/>
+                <w:iCs/>
+              </w:rPr>
+            </w:pPr>
+            <w:r>
+              <w:rPr>
+                <w:rFonts w:eastAsia="Calibri" w:cs="Times New Roman"/>
+                <w:b/>
+                <w:bCs/>
+                <w:i/>
+                <w:iCs/>
+                <w:caps w:val="false"/>
+                <w:smallCaps w:val="false"/>
+                <w:color w:val="000000"/>
+                <w:spacing w:val="0"/>
+                <w:kern w:val="0"/>
+                <w:sz w:val="21"/>
+                <w:szCs w:val="21"/>
+                <w:lang w:val="es-ES" w:eastAsia="es-SV" w:bidi="ar-SA"/>
+              </w:rPr>
+              <w:t>Contener {</w:t>
+            </w:r>
+            <w:r>
+              <w:rPr>
+                <w:rFonts w:eastAsia="Calibri" w:cs="Times New Roman"/>
+                <w:b/>
+                <w:bCs/>
+                <w:i/>
+                <w:iCs/>
+                <w:caps w:val="false"/>
+                <w:smallCaps w:val="false"/>
+                <w:color w:val="000000"/>
+                <w:spacing w:val="0"/>
+                <w:kern w:val="0"/>
+                <w:sz w:val="21"/>
+                <w:szCs w:val="21"/>
+                <w:lang w:val="es-ES" w:eastAsia="es-SV" w:bidi="ar-SA"/>
+              </w:rPr>
+              <w:t>16</w:t>
+            </w:r>
+            <w:r>
+              <w:rPr>
+                <w:rFonts w:eastAsia="Calibri" w:cs="Times New Roman"/>
+                <w:b/>
+                <w:bCs/>
+                <w:i/>
+                <w:iCs/>
+                <w:caps w:val="false"/>
+                <w:smallCaps w:val="false"/>
+                <w:color w:val="000000"/>
+                <w:spacing w:val="0"/>
+                <w:kern w:val="0"/>
+                <w:sz w:val="21"/>
+                <w:szCs w:val="21"/>
+                <w:lang w:val="es-ES" w:eastAsia="es-SV" w:bidi="ar-SA"/>
+              </w:rPr>
+              <w:t>] dígitos</w:t>
+            </w:r>
+          </w:p>
+          <w:p>
+            <w:pPr>
+              <w:pStyle w:val="ListParagraph"/>
+              <w:widowControl w:val="false"/>
+              <w:rPr>
+                <w:b/>
+                <w:bCs/>
+                <w:i/>
+                <w:i/>
+                <w:iCs/>
+              </w:rPr>
+            </w:pPr>
+            <w:r>
+              <w:rPr>
+                <w:b/>
+                <w:bCs/>
+                <w:i/>
+                <w:iCs/>
+              </w:rPr>
+            </w:r>
+          </w:p>
+          <w:p>
+            <w:pPr>
+              <w:pStyle w:val="ListParagraph"/>
+              <w:widowControl w:val="false"/>
+              <w:numPr>
+                <w:ilvl w:val="1"/>
+                <w:numId w:val="4"/>
+              </w:numPr>
+              <w:rPr>
+                <w:i w:val="false"/>
+                <w:i w:val="false"/>
+                <w:iCs w:val="false"/>
+              </w:rPr>
+            </w:pPr>
+            <w:r>
+              <w:rPr>
+                <w:rFonts w:eastAsia="Calibri" w:cs="Times New Roman"/>
+                <w:bCs w:val="false"/>
+                <w:i w:val="false"/>
+                <w:iCs w:val="false"/>
+                <w:color w:val="auto"/>
+                <w:kern w:val="0"/>
+                <w:sz w:val="22"/>
+                <w:szCs w:val="22"/>
+                <w:lang w:val="es-ES" w:eastAsia="en-US" w:bidi="ar-SA"/>
+              </w:rPr>
+              <w:t>Request:</w:t>
+            </w:r>
+          </w:p>
+          <w:p>
+            <w:pPr>
+              <w:pStyle w:val="ListParagraph"/>
+              <w:widowControl w:val="false"/>
+              <w:rPr>
+                <w:i w:val="false"/>
+                <w:i w:val="false"/>
+                <w:iCs w:val="false"/>
+              </w:rPr>
+            </w:pPr>
+            <w:r>
+              <w:rPr>
+                <w:i w:val="false"/>
+                <w:iCs w:val="false"/>
+              </w:rPr>
+              <w:drawing>
+                <wp:anchor behindDoc="0" distT="0" distB="0" distL="0" distR="0" simplePos="0" locked="0" layoutInCell="0" allowOverlap="1" relativeHeight="54">
+                  <wp:simplePos x="0" y="0"/>
+                  <wp:positionH relativeFrom="column">
+                    <wp:align>center</wp:align>
+                  </wp:positionH>
+                  <wp:positionV relativeFrom="paragraph">
+                    <wp:posOffset>635</wp:posOffset>
+                  </wp:positionV>
+                  <wp:extent cx="4108450" cy="2525395"/>
+                  <wp:effectExtent l="0" t="0" r="0" b="0"/>
+                  <wp:wrapSquare wrapText="largest"/>
+                  <wp:docPr id="53" name="Imagen34" descr=""/>
+                  <wp:cNvGraphicFramePr>
+                    <a:graphicFrameLocks xmlns:a="http://schemas.openxmlformats.org/drawingml/2006/main" noChangeAspect="1"/>
+                  </wp:cNvGraphicFramePr>
+                  <a:graphic xmlns:a="http://schemas.openxmlformats.org/drawingml/2006/main">
+                    <a:graphicData uri="http://schemas.openxmlformats.org/drawingml/2006/picture">
+                      <pic:pic xmlns:pic="http://schemas.openxmlformats.org/drawingml/2006/picture">
+                        <pic:nvPicPr>
+                          <pic:cNvPr id="53" name="Imagen34" descr=""/>
+                          <pic:cNvPicPr>
+                            <a:picLocks noChangeAspect="1" noChangeArrowheads="1"/>
+                          </pic:cNvPicPr>
+                        </pic:nvPicPr>
+                        <pic:blipFill>
+                          <a:blip r:embed="rId54"/>
+                          <a:stretch>
+                            <a:fillRect/>
+                          </a:stretch>
+                        </pic:blipFill>
+                        <pic:spPr bwMode="auto">
+                          <a:xfrm>
+                            <a:off x="0" y="0"/>
+                            <a:ext cx="4108450" cy="2525395"/>
+                          </a:xfrm>
+                          <a:prstGeom prst="rect">
+                            <a:avLst/>
+                          </a:prstGeom>
+                        </pic:spPr>
+                      </pic:pic>
+                    </a:graphicData>
+                  </a:graphic>
+                </wp:anchor>
+              </w:drawing>
+            </w:r>
+          </w:p>
+          <w:p>
+            <w:pPr>
+              <w:pStyle w:val="ListParagraph"/>
+              <w:widowControl w:val="false"/>
+              <w:numPr>
+                <w:ilvl w:val="1"/>
+                <w:numId w:val="5"/>
+              </w:numPr>
+              <w:rPr>
+                <w:i w:val="false"/>
+                <w:i w:val="false"/>
+                <w:iCs w:val="false"/>
+              </w:rPr>
+            </w:pPr>
+            <w:r>
+              <w:rPr>
+                <w:rFonts w:eastAsia="Calibri" w:cs="Times New Roman"/>
+                <w:b w:val="false"/>
+                <w:bCs w:val="false"/>
+                <w:i w:val="false"/>
+                <w:iCs w:val="false"/>
+                <w:caps w:val="false"/>
+                <w:smallCaps w:val="false"/>
+                <w:color w:val="000000"/>
+                <w:spacing w:val="0"/>
+                <w:kern w:val="0"/>
+                <w:sz w:val="21"/>
+                <w:szCs w:val="21"/>
+                <w:lang w:val="es-ES" w:eastAsia="es-SV" w:bidi="ar-SA"/>
+              </w:rPr>
+              <w:t>Response:</w:t>
+            </w:r>
+          </w:p>
+          <w:p>
+            <w:pPr>
+              <w:pStyle w:val="ListParagraph"/>
+              <w:widowControl w:val="false"/>
+              <w:rPr>
+                <w:i w:val="false"/>
+                <w:i w:val="false"/>
+                <w:iCs w:val="false"/>
+              </w:rPr>
+            </w:pPr>
+            <w:r>
+              <w:rPr>
+                <w:i w:val="false"/>
+                <w:iCs w:val="false"/>
+              </w:rPr>
+              <w:drawing>
+                <wp:anchor behindDoc="0" distT="0" distB="0" distL="0" distR="0" simplePos="0" locked="0" layoutInCell="0" allowOverlap="1" relativeHeight="55">
+                  <wp:simplePos x="0" y="0"/>
+                  <wp:positionH relativeFrom="column">
+                    <wp:align>center</wp:align>
+                  </wp:positionH>
+                  <wp:positionV relativeFrom="paragraph">
+                    <wp:posOffset>635</wp:posOffset>
+                  </wp:positionV>
+                  <wp:extent cx="4108450" cy="1692910"/>
+                  <wp:effectExtent l="0" t="0" r="0" b="0"/>
+                  <wp:wrapSquare wrapText="largest"/>
+                  <wp:docPr id="54" name="Imagen35" descr=""/>
+                  <wp:cNvGraphicFramePr>
+                    <a:graphicFrameLocks xmlns:a="http://schemas.openxmlformats.org/drawingml/2006/main" noChangeAspect="1"/>
+                  </wp:cNvGraphicFramePr>
+                  <a:graphic xmlns:a="http://schemas.openxmlformats.org/drawingml/2006/main">
+                    <a:graphicData uri="http://schemas.openxmlformats.org/drawingml/2006/picture">
+                      <pic:pic xmlns:pic="http://schemas.openxmlformats.org/drawingml/2006/picture">
+                        <pic:nvPicPr>
+                          <pic:cNvPr id="54" name="Imagen35" descr=""/>
+                          <pic:cNvPicPr>
+                            <a:picLocks noChangeAspect="1" noChangeArrowheads="1"/>
+                          </pic:cNvPicPr>
+                        </pic:nvPicPr>
+                        <pic:blipFill>
+                          <a:blip r:embed="rId55"/>
+                          <a:stretch>
+                            <a:fillRect/>
+                          </a:stretch>
+                        </pic:blipFill>
+                        <pic:spPr bwMode="auto">
+                          <a:xfrm>
+                            <a:off x="0" y="0"/>
+                            <a:ext cx="4108450" cy="1692910"/>
+                          </a:xfrm>
+                          <a:prstGeom prst="rect">
+                            <a:avLst/>
+                          </a:prstGeom>
+                        </pic:spPr>
+                      </pic:pic>
+                    </a:graphicData>
+                  </a:graphic>
+                </wp:anchor>
+              </w:drawing>
             </w:r>
           </w:p>
           <w:p>
@@ -18792,10 +18774,10 @@
       </w:r>
     </w:p>
     <w:sectPr>
-      <w:headerReference w:type="even" r:id="rId54"/>
-      <w:headerReference w:type="default" r:id="rId55"/>
-      <w:footerReference w:type="even" r:id="rId56"/>
-      <w:footerReference w:type="default" r:id="rId57"/>
+      <w:headerReference w:type="even" r:id="rId56"/>
+      <w:headerReference w:type="default" r:id="rId57"/>
+      <w:footerReference w:type="even" r:id="rId58"/>
+      <w:footerReference w:type="default" r:id="rId59"/>
       <w:type w:val="nextPage"/>
       <w:pgSz w:w="12240" w:h="15840"/>
       <w:pgMar w:left="1440" w:right="1041" w:gutter="0" w:header="0" w:top="57" w:footer="520" w:bottom="803"/>
@@ -20090,6 +20072,554 @@
   <w:abstractNum w:abstractNumId="10">
     <w:lvl w:ilvl="0">
       <w:start w:val="1"/>
+      <w:numFmt w:val="bullet"/>
+      <w:lvlText w:val=""/>
+      <w:lvlJc w:val="left"/>
+      <w:pPr>
+        <w:tabs>
+          <w:tab w:val="num" w:pos="720"/>
+        </w:tabs>
+        <w:ind w:left="720" w:hanging="360"/>
+      </w:pPr>
+      <w:rPr>
+        <w:rFonts w:ascii="Symbol" w:hAnsi="Symbol" w:cs="Symbol" w:hint="default"/>
+      </w:rPr>
+    </w:lvl>
+    <w:lvl w:ilvl="1">
+      <w:start w:val="1"/>
+      <w:numFmt w:val="bullet"/>
+      <w:lvlText w:val=""/>
+      <w:lvlJc w:val="left"/>
+      <w:pPr>
+        <w:tabs>
+          <w:tab w:val="num" w:pos="1080"/>
+        </w:tabs>
+        <w:ind w:left="1080" w:hanging="360"/>
+      </w:pPr>
+      <w:rPr>
+        <w:rFonts w:ascii="Symbol" w:hAnsi="Symbol" w:cs="Symbol" w:hint="default"/>
+      </w:rPr>
+    </w:lvl>
+    <w:lvl w:ilvl="2">
+      <w:start w:val="1"/>
+      <w:numFmt w:val="bullet"/>
+      <w:lvlText w:val="▪"/>
+      <w:lvlJc w:val="left"/>
+      <w:pPr>
+        <w:tabs>
+          <w:tab w:val="num" w:pos="1440"/>
+        </w:tabs>
+        <w:ind w:left="1440" w:hanging="360"/>
+      </w:pPr>
+      <w:rPr>
+        <w:rFonts w:ascii="OpenSymbol" w:hAnsi="OpenSymbol" w:cs="OpenSymbol" w:hint="default"/>
+      </w:rPr>
+    </w:lvl>
+    <w:lvl w:ilvl="3">
+      <w:start w:val="1"/>
+      <w:numFmt w:val="bullet"/>
+      <w:lvlText w:val=""/>
+      <w:lvlJc w:val="left"/>
+      <w:pPr>
+        <w:tabs>
+          <w:tab w:val="num" w:pos="1800"/>
+        </w:tabs>
+        <w:ind w:left="1800" w:hanging="360"/>
+      </w:pPr>
+      <w:rPr>
+        <w:rFonts w:ascii="Symbol" w:hAnsi="Symbol" w:cs="Symbol" w:hint="default"/>
+      </w:rPr>
+    </w:lvl>
+    <w:lvl w:ilvl="4">
+      <w:start w:val="1"/>
+      <w:numFmt w:val="bullet"/>
+      <w:lvlText w:val="◦"/>
+      <w:lvlJc w:val="left"/>
+      <w:pPr>
+        <w:tabs>
+          <w:tab w:val="num" w:pos="2160"/>
+        </w:tabs>
+        <w:ind w:left="2160" w:hanging="360"/>
+      </w:pPr>
+      <w:rPr>
+        <w:rFonts w:ascii="OpenSymbol" w:hAnsi="OpenSymbol" w:cs="OpenSymbol" w:hint="default"/>
+      </w:rPr>
+    </w:lvl>
+    <w:lvl w:ilvl="5">
+      <w:start w:val="1"/>
+      <w:numFmt w:val="bullet"/>
+      <w:lvlText w:val="▪"/>
+      <w:lvlJc w:val="left"/>
+      <w:pPr>
+        <w:tabs>
+          <w:tab w:val="num" w:pos="2520"/>
+        </w:tabs>
+        <w:ind w:left="2520" w:hanging="360"/>
+      </w:pPr>
+      <w:rPr>
+        <w:rFonts w:ascii="OpenSymbol" w:hAnsi="OpenSymbol" w:cs="OpenSymbol" w:hint="default"/>
+      </w:rPr>
+    </w:lvl>
+    <w:lvl w:ilvl="6">
+      <w:start w:val="1"/>
+      <w:numFmt w:val="bullet"/>
+      <w:lvlText w:val=""/>
+      <w:lvlJc w:val="left"/>
+      <w:pPr>
+        <w:tabs>
+          <w:tab w:val="num" w:pos="2880"/>
+        </w:tabs>
+        <w:ind w:left="2880" w:hanging="360"/>
+      </w:pPr>
+      <w:rPr>
+        <w:rFonts w:ascii="Symbol" w:hAnsi="Symbol" w:cs="Symbol" w:hint="default"/>
+      </w:rPr>
+    </w:lvl>
+    <w:lvl w:ilvl="7">
+      <w:start w:val="1"/>
+      <w:numFmt w:val="bullet"/>
+      <w:lvlText w:val="◦"/>
+      <w:lvlJc w:val="left"/>
+      <w:pPr>
+        <w:tabs>
+          <w:tab w:val="num" w:pos="3240"/>
+        </w:tabs>
+        <w:ind w:left="3240" w:hanging="360"/>
+      </w:pPr>
+      <w:rPr>
+        <w:rFonts w:ascii="OpenSymbol" w:hAnsi="OpenSymbol" w:cs="OpenSymbol" w:hint="default"/>
+      </w:rPr>
+    </w:lvl>
+    <w:lvl w:ilvl="8">
+      <w:start w:val="1"/>
+      <w:numFmt w:val="bullet"/>
+      <w:lvlText w:val="▪"/>
+      <w:lvlJc w:val="left"/>
+      <w:pPr>
+        <w:tabs>
+          <w:tab w:val="num" w:pos="3600"/>
+        </w:tabs>
+        <w:ind w:left="3600" w:hanging="360"/>
+      </w:pPr>
+      <w:rPr>
+        <w:rFonts w:ascii="OpenSymbol" w:hAnsi="OpenSymbol" w:cs="OpenSymbol" w:hint="default"/>
+      </w:rPr>
+    </w:lvl>
+  </w:abstractNum>
+  <w:abstractNum w:abstractNumId="11">
+    <w:lvl w:ilvl="0">
+      <w:start w:val="1"/>
+      <w:numFmt w:val="bullet"/>
+      <w:lvlText w:val=""/>
+      <w:lvlJc w:val="left"/>
+      <w:pPr>
+        <w:tabs>
+          <w:tab w:val="num" w:pos="720"/>
+        </w:tabs>
+        <w:ind w:left="720" w:hanging="360"/>
+      </w:pPr>
+      <w:rPr>
+        <w:rFonts w:ascii="Symbol" w:hAnsi="Symbol" w:cs="Symbol" w:hint="default"/>
+      </w:rPr>
+    </w:lvl>
+    <w:lvl w:ilvl="1">
+      <w:start w:val="1"/>
+      <w:numFmt w:val="bullet"/>
+      <w:lvlText w:val=""/>
+      <w:lvlJc w:val="left"/>
+      <w:pPr>
+        <w:tabs>
+          <w:tab w:val="num" w:pos="1080"/>
+        </w:tabs>
+        <w:ind w:left="1080" w:hanging="360"/>
+      </w:pPr>
+      <w:rPr>
+        <w:rFonts w:ascii="Symbol" w:hAnsi="Symbol" w:cs="Symbol" w:hint="default"/>
+      </w:rPr>
+    </w:lvl>
+    <w:lvl w:ilvl="2">
+      <w:start w:val="1"/>
+      <w:numFmt w:val="bullet"/>
+      <w:lvlText w:val="▪"/>
+      <w:lvlJc w:val="left"/>
+      <w:pPr>
+        <w:tabs>
+          <w:tab w:val="num" w:pos="1440"/>
+        </w:tabs>
+        <w:ind w:left="1440" w:hanging="360"/>
+      </w:pPr>
+      <w:rPr>
+        <w:rFonts w:ascii="OpenSymbol" w:hAnsi="OpenSymbol" w:cs="OpenSymbol" w:hint="default"/>
+      </w:rPr>
+    </w:lvl>
+    <w:lvl w:ilvl="3">
+      <w:start w:val="1"/>
+      <w:numFmt w:val="bullet"/>
+      <w:lvlText w:val=""/>
+      <w:lvlJc w:val="left"/>
+      <w:pPr>
+        <w:tabs>
+          <w:tab w:val="num" w:pos="1800"/>
+        </w:tabs>
+        <w:ind w:left="1800" w:hanging="360"/>
+      </w:pPr>
+      <w:rPr>
+        <w:rFonts w:ascii="Symbol" w:hAnsi="Symbol" w:cs="Symbol" w:hint="default"/>
+      </w:rPr>
+    </w:lvl>
+    <w:lvl w:ilvl="4">
+      <w:start w:val="1"/>
+      <w:numFmt w:val="bullet"/>
+      <w:lvlText w:val="◦"/>
+      <w:lvlJc w:val="left"/>
+      <w:pPr>
+        <w:tabs>
+          <w:tab w:val="num" w:pos="2160"/>
+        </w:tabs>
+        <w:ind w:left="2160" w:hanging="360"/>
+      </w:pPr>
+      <w:rPr>
+        <w:rFonts w:ascii="OpenSymbol" w:hAnsi="OpenSymbol" w:cs="OpenSymbol" w:hint="default"/>
+      </w:rPr>
+    </w:lvl>
+    <w:lvl w:ilvl="5">
+      <w:start w:val="1"/>
+      <w:numFmt w:val="bullet"/>
+      <w:lvlText w:val="▪"/>
+      <w:lvlJc w:val="left"/>
+      <w:pPr>
+        <w:tabs>
+          <w:tab w:val="num" w:pos="2520"/>
+        </w:tabs>
+        <w:ind w:left="2520" w:hanging="360"/>
+      </w:pPr>
+      <w:rPr>
+        <w:rFonts w:ascii="OpenSymbol" w:hAnsi="OpenSymbol" w:cs="OpenSymbol" w:hint="default"/>
+      </w:rPr>
+    </w:lvl>
+    <w:lvl w:ilvl="6">
+      <w:start w:val="1"/>
+      <w:numFmt w:val="bullet"/>
+      <w:lvlText w:val=""/>
+      <w:lvlJc w:val="left"/>
+      <w:pPr>
+        <w:tabs>
+          <w:tab w:val="num" w:pos="2880"/>
+        </w:tabs>
+        <w:ind w:left="2880" w:hanging="360"/>
+      </w:pPr>
+      <w:rPr>
+        <w:rFonts w:ascii="Symbol" w:hAnsi="Symbol" w:cs="Symbol" w:hint="default"/>
+      </w:rPr>
+    </w:lvl>
+    <w:lvl w:ilvl="7">
+      <w:start w:val="1"/>
+      <w:numFmt w:val="bullet"/>
+      <w:lvlText w:val="◦"/>
+      <w:lvlJc w:val="left"/>
+      <w:pPr>
+        <w:tabs>
+          <w:tab w:val="num" w:pos="3240"/>
+        </w:tabs>
+        <w:ind w:left="3240" w:hanging="360"/>
+      </w:pPr>
+      <w:rPr>
+        <w:rFonts w:ascii="OpenSymbol" w:hAnsi="OpenSymbol" w:cs="OpenSymbol" w:hint="default"/>
+      </w:rPr>
+    </w:lvl>
+    <w:lvl w:ilvl="8">
+      <w:start w:val="1"/>
+      <w:numFmt w:val="bullet"/>
+      <w:lvlText w:val="▪"/>
+      <w:lvlJc w:val="left"/>
+      <w:pPr>
+        <w:tabs>
+          <w:tab w:val="num" w:pos="3600"/>
+        </w:tabs>
+        <w:ind w:left="3600" w:hanging="360"/>
+      </w:pPr>
+      <w:rPr>
+        <w:rFonts w:ascii="OpenSymbol" w:hAnsi="OpenSymbol" w:cs="OpenSymbol" w:hint="default"/>
+      </w:rPr>
+    </w:lvl>
+  </w:abstractNum>
+  <w:abstractNum w:abstractNumId="12">
+    <w:lvl w:ilvl="0">
+      <w:start w:val="1"/>
+      <w:numFmt w:val="bullet"/>
+      <w:lvlText w:val=""/>
+      <w:lvlJc w:val="left"/>
+      <w:pPr>
+        <w:tabs>
+          <w:tab w:val="num" w:pos="720"/>
+        </w:tabs>
+        <w:ind w:left="720" w:hanging="360"/>
+      </w:pPr>
+      <w:rPr>
+        <w:rFonts w:ascii="Symbol" w:hAnsi="Symbol" w:cs="Symbol" w:hint="default"/>
+      </w:rPr>
+    </w:lvl>
+    <w:lvl w:ilvl="1">
+      <w:start w:val="1"/>
+      <w:numFmt w:val="bullet"/>
+      <w:lvlText w:val=""/>
+      <w:lvlJc w:val="left"/>
+      <w:pPr>
+        <w:tabs>
+          <w:tab w:val="num" w:pos="1080"/>
+        </w:tabs>
+        <w:ind w:left="1080" w:hanging="360"/>
+      </w:pPr>
+      <w:rPr>
+        <w:rFonts w:ascii="Symbol" w:hAnsi="Symbol" w:cs="Symbol" w:hint="default"/>
+      </w:rPr>
+    </w:lvl>
+    <w:lvl w:ilvl="2">
+      <w:start w:val="1"/>
+      <w:numFmt w:val="bullet"/>
+      <w:lvlText w:val="▪"/>
+      <w:lvlJc w:val="left"/>
+      <w:pPr>
+        <w:tabs>
+          <w:tab w:val="num" w:pos="1440"/>
+        </w:tabs>
+        <w:ind w:left="1440" w:hanging="360"/>
+      </w:pPr>
+      <w:rPr>
+        <w:rFonts w:ascii="OpenSymbol" w:hAnsi="OpenSymbol" w:cs="OpenSymbol" w:hint="default"/>
+      </w:rPr>
+    </w:lvl>
+    <w:lvl w:ilvl="3">
+      <w:start w:val="1"/>
+      <w:numFmt w:val="bullet"/>
+      <w:lvlText w:val=""/>
+      <w:lvlJc w:val="left"/>
+      <w:pPr>
+        <w:tabs>
+          <w:tab w:val="num" w:pos="1800"/>
+        </w:tabs>
+        <w:ind w:left="1800" w:hanging="360"/>
+      </w:pPr>
+      <w:rPr>
+        <w:rFonts w:ascii="Symbol" w:hAnsi="Symbol" w:cs="Symbol" w:hint="default"/>
+      </w:rPr>
+    </w:lvl>
+    <w:lvl w:ilvl="4">
+      <w:start w:val="1"/>
+      <w:numFmt w:val="bullet"/>
+      <w:lvlText w:val="◦"/>
+      <w:lvlJc w:val="left"/>
+      <w:pPr>
+        <w:tabs>
+          <w:tab w:val="num" w:pos="2160"/>
+        </w:tabs>
+        <w:ind w:left="2160" w:hanging="360"/>
+      </w:pPr>
+      <w:rPr>
+        <w:rFonts w:ascii="OpenSymbol" w:hAnsi="OpenSymbol" w:cs="OpenSymbol" w:hint="default"/>
+      </w:rPr>
+    </w:lvl>
+    <w:lvl w:ilvl="5">
+      <w:start w:val="1"/>
+      <w:numFmt w:val="bullet"/>
+      <w:lvlText w:val="▪"/>
+      <w:lvlJc w:val="left"/>
+      <w:pPr>
+        <w:tabs>
+          <w:tab w:val="num" w:pos="2520"/>
+        </w:tabs>
+        <w:ind w:left="2520" w:hanging="360"/>
+      </w:pPr>
+      <w:rPr>
+        <w:rFonts w:ascii="OpenSymbol" w:hAnsi="OpenSymbol" w:cs="OpenSymbol" w:hint="default"/>
+      </w:rPr>
+    </w:lvl>
+    <w:lvl w:ilvl="6">
+      <w:start w:val="1"/>
+      <w:numFmt w:val="bullet"/>
+      <w:lvlText w:val=""/>
+      <w:lvlJc w:val="left"/>
+      <w:pPr>
+        <w:tabs>
+          <w:tab w:val="num" w:pos="2880"/>
+        </w:tabs>
+        <w:ind w:left="2880" w:hanging="360"/>
+      </w:pPr>
+      <w:rPr>
+        <w:rFonts w:ascii="Symbol" w:hAnsi="Symbol" w:cs="Symbol" w:hint="default"/>
+      </w:rPr>
+    </w:lvl>
+    <w:lvl w:ilvl="7">
+      <w:start w:val="1"/>
+      <w:numFmt w:val="bullet"/>
+      <w:lvlText w:val="◦"/>
+      <w:lvlJc w:val="left"/>
+      <w:pPr>
+        <w:tabs>
+          <w:tab w:val="num" w:pos="3240"/>
+        </w:tabs>
+        <w:ind w:left="3240" w:hanging="360"/>
+      </w:pPr>
+      <w:rPr>
+        <w:rFonts w:ascii="OpenSymbol" w:hAnsi="OpenSymbol" w:cs="OpenSymbol" w:hint="default"/>
+      </w:rPr>
+    </w:lvl>
+    <w:lvl w:ilvl="8">
+      <w:start w:val="1"/>
+      <w:numFmt w:val="bullet"/>
+      <w:lvlText w:val="▪"/>
+      <w:lvlJc w:val="left"/>
+      <w:pPr>
+        <w:tabs>
+          <w:tab w:val="num" w:pos="3600"/>
+        </w:tabs>
+        <w:ind w:left="3600" w:hanging="360"/>
+      </w:pPr>
+      <w:rPr>
+        <w:rFonts w:ascii="OpenSymbol" w:hAnsi="OpenSymbol" w:cs="OpenSymbol" w:hint="default"/>
+      </w:rPr>
+    </w:lvl>
+  </w:abstractNum>
+  <w:abstractNum w:abstractNumId="13">
+    <w:lvl w:ilvl="0">
+      <w:start w:val="1"/>
+      <w:numFmt w:val="bullet"/>
+      <w:lvlText w:val=""/>
+      <w:lvlJc w:val="left"/>
+      <w:pPr>
+        <w:tabs>
+          <w:tab w:val="num" w:pos="720"/>
+        </w:tabs>
+        <w:ind w:left="720" w:hanging="360"/>
+      </w:pPr>
+      <w:rPr>
+        <w:rFonts w:ascii="Symbol" w:hAnsi="Symbol" w:cs="Symbol" w:hint="default"/>
+      </w:rPr>
+    </w:lvl>
+    <w:lvl w:ilvl="1">
+      <w:start w:val="1"/>
+      <w:numFmt w:val="bullet"/>
+      <w:lvlText w:val=""/>
+      <w:lvlJc w:val="left"/>
+      <w:pPr>
+        <w:tabs>
+          <w:tab w:val="num" w:pos="1080"/>
+        </w:tabs>
+        <w:ind w:left="1080" w:hanging="360"/>
+      </w:pPr>
+      <w:rPr>
+        <w:rFonts w:ascii="Symbol" w:hAnsi="Symbol" w:cs="Symbol" w:hint="default"/>
+      </w:rPr>
+    </w:lvl>
+    <w:lvl w:ilvl="2">
+      <w:start w:val="1"/>
+      <w:numFmt w:val="bullet"/>
+      <w:lvlText w:val="▪"/>
+      <w:lvlJc w:val="left"/>
+      <w:pPr>
+        <w:tabs>
+          <w:tab w:val="num" w:pos="1440"/>
+        </w:tabs>
+        <w:ind w:left="1440" w:hanging="360"/>
+      </w:pPr>
+      <w:rPr>
+        <w:rFonts w:ascii="OpenSymbol" w:hAnsi="OpenSymbol" w:cs="OpenSymbol" w:hint="default"/>
+      </w:rPr>
+    </w:lvl>
+    <w:lvl w:ilvl="3">
+      <w:start w:val="1"/>
+      <w:numFmt w:val="bullet"/>
+      <w:lvlText w:val=""/>
+      <w:lvlJc w:val="left"/>
+      <w:pPr>
+        <w:tabs>
+          <w:tab w:val="num" w:pos="1800"/>
+        </w:tabs>
+        <w:ind w:left="1800" w:hanging="360"/>
+      </w:pPr>
+      <w:rPr>
+        <w:rFonts w:ascii="Symbol" w:hAnsi="Symbol" w:cs="Symbol" w:hint="default"/>
+      </w:rPr>
+    </w:lvl>
+    <w:lvl w:ilvl="4">
+      <w:start w:val="1"/>
+      <w:numFmt w:val="bullet"/>
+      <w:lvlText w:val="◦"/>
+      <w:lvlJc w:val="left"/>
+      <w:pPr>
+        <w:tabs>
+          <w:tab w:val="num" w:pos="2160"/>
+        </w:tabs>
+        <w:ind w:left="2160" w:hanging="360"/>
+      </w:pPr>
+      <w:rPr>
+        <w:rFonts w:ascii="OpenSymbol" w:hAnsi="OpenSymbol" w:cs="OpenSymbol" w:hint="default"/>
+      </w:rPr>
+    </w:lvl>
+    <w:lvl w:ilvl="5">
+      <w:start w:val="1"/>
+      <w:numFmt w:val="bullet"/>
+      <w:lvlText w:val="▪"/>
+      <w:lvlJc w:val="left"/>
+      <w:pPr>
+        <w:tabs>
+          <w:tab w:val="num" w:pos="2520"/>
+        </w:tabs>
+        <w:ind w:left="2520" w:hanging="360"/>
+      </w:pPr>
+      <w:rPr>
+        <w:rFonts w:ascii="OpenSymbol" w:hAnsi="OpenSymbol" w:cs="OpenSymbol" w:hint="default"/>
+      </w:rPr>
+    </w:lvl>
+    <w:lvl w:ilvl="6">
+      <w:start w:val="1"/>
+      <w:numFmt w:val="bullet"/>
+      <w:lvlText w:val=""/>
+      <w:lvlJc w:val="left"/>
+      <w:pPr>
+        <w:tabs>
+          <w:tab w:val="num" w:pos="2880"/>
+        </w:tabs>
+        <w:ind w:left="2880" w:hanging="360"/>
+      </w:pPr>
+      <w:rPr>
+        <w:rFonts w:ascii="Symbol" w:hAnsi="Symbol" w:cs="Symbol" w:hint="default"/>
+      </w:rPr>
+    </w:lvl>
+    <w:lvl w:ilvl="7">
+      <w:start w:val="1"/>
+      <w:numFmt w:val="bullet"/>
+      <w:lvlText w:val="◦"/>
+      <w:lvlJc w:val="left"/>
+      <w:pPr>
+        <w:tabs>
+          <w:tab w:val="num" w:pos="3240"/>
+        </w:tabs>
+        <w:ind w:left="3240" w:hanging="360"/>
+      </w:pPr>
+      <w:rPr>
+        <w:rFonts w:ascii="OpenSymbol" w:hAnsi="OpenSymbol" w:cs="OpenSymbol" w:hint="default"/>
+      </w:rPr>
+    </w:lvl>
+    <w:lvl w:ilvl="8">
+      <w:start w:val="1"/>
+      <w:numFmt w:val="bullet"/>
+      <w:lvlText w:val="▪"/>
+      <w:lvlJc w:val="left"/>
+      <w:pPr>
+        <w:tabs>
+          <w:tab w:val="num" w:pos="3600"/>
+        </w:tabs>
+        <w:ind w:left="3600" w:hanging="360"/>
+      </w:pPr>
+      <w:rPr>
+        <w:rFonts w:ascii="OpenSymbol" w:hAnsi="OpenSymbol" w:cs="OpenSymbol" w:hint="default"/>
+      </w:rPr>
+    </w:lvl>
+  </w:abstractNum>
+  <w:abstractNum w:abstractNumId="14">
+    <w:lvl w:ilvl="0">
+      <w:start w:val="1"/>
       <w:numFmt w:val="none"/>
       <w:suff w:val="nothing"/>
       <w:lvlText w:val=""/>
@@ -20237,6 +20767,18 @@
     <w:abstractNumId w:val="10"/>
   </w:num>
   <w:num w:numId="11">
+    <w:abstractNumId w:val="11"/>
+  </w:num>
+  <w:num w:numId="12">
+    <w:abstractNumId w:val="12"/>
+  </w:num>
+  <w:num w:numId="13">
+    <w:abstractNumId w:val="13"/>
+  </w:num>
+  <w:num w:numId="14">
+    <w:abstractNumId w:val="14"/>
+  </w:num>
+  <w:num w:numId="15">
     <w:abstractNumId w:val="3"/>
     <w:lvlOverride w:ilvl="0">
       <w:lvl w:ilvl="0">
@@ -20274,6 +20816,7 @@
           <w:rFonts w:ascii="Symbol" w:hAnsi="Symbol" w:cs="Symbol" w:hint="default"/>
         </w:rPr>
       </w:lvl>
+      <w:startOverride w:val="1"/>
     </w:lvlOverride>
     <w:lvlOverride w:ilvl="1">
       <w:startOverride w:val="1"/>
@@ -20416,7 +20959,7 @@
       </w:lvl>
     </w:lvlOverride>
   </w:num>
-  <w:num w:numId="12">
+  <w:num w:numId="16">
     <w:abstractNumId w:val="3"/>
     <w:lvlOverride w:ilvl="0">
       <w:lvl w:ilvl="0">
@@ -20454,6 +20997,7 @@
           <w:rFonts w:ascii="Symbol" w:hAnsi="Symbol" w:cs="Symbol" w:hint="default"/>
         </w:rPr>
       </w:lvl>
+      <w:startOverride w:val="1"/>
     </w:lvlOverride>
     <w:lvlOverride w:ilvl="1">
       <w:startOverride w:val="1"/>
@@ -20596,7 +21140,7 @@
       </w:lvl>
     </w:lvlOverride>
   </w:num>
-  <w:num w:numId="13">
+  <w:num w:numId="17">
     <w:abstractNumId w:val="3"/>
     <w:lvlOverride w:ilvl="0">
       <w:lvl w:ilvl="0">
@@ -20634,6 +21178,7 @@
           <w:rFonts w:ascii="Symbol" w:hAnsi="Symbol" w:cs="Symbol" w:hint="default"/>
         </w:rPr>
       </w:lvl>
+      <w:startOverride w:val="1"/>
     </w:lvlOverride>
     <w:lvlOverride w:ilvl="1">
       <w:startOverride w:val="1"/>
@@ -20776,7 +21321,7 @@
       </w:lvl>
     </w:lvlOverride>
   </w:num>
-  <w:num w:numId="14">
+  <w:num w:numId="18">
     <w:abstractNumId w:val="3"/>
     <w:lvlOverride w:ilvl="0">
       <w:lvl w:ilvl="0">
@@ -20814,6 +21359,7 @@
           <w:rFonts w:ascii="Symbol" w:hAnsi="Symbol" w:cs="Symbol" w:hint="default"/>
         </w:rPr>
       </w:lvl>
+      <w:startOverride w:val="1"/>
     </w:lvlOverride>
     <w:lvlOverride w:ilvl="1">
       <w:startOverride w:val="1"/>
@@ -21348,7 +21894,7 @@
     <w:pPr>
       <w:widowControl/>
       <w:suppressAutoHyphens w:val="true"/>
-      <w:overflowPunct w:val="true"/>
+      <w:overflowPunct w:val="false"/>
       <w:bidi w:val="0"/>
       <w:spacing w:before="0" w:after="240"/>
       <w:jc w:val="left"/>
@@ -22136,7 +22682,7 @@
     <w:pPr>
       <w:widowControl/>
       <w:suppressAutoHyphens w:val="true"/>
-      <w:overflowPunct w:val="true"/>
+      <w:overflowPunct w:val="false"/>
       <w:bidi w:val="0"/>
       <w:spacing w:before="0" w:after="0"/>
       <w:jc w:val="left"/>
@@ -22180,7 +22726,7 @@
     <w:basedOn w:val="BodyText"/>
     <w:rsid w:val="00564fc5"/>
     <w:pPr>
-      <w:overflowPunct w:val="false"/>
+      <w:overflowPunct w:val="true"/>
       <w:spacing w:lineRule="atLeast" w:line="240" w:before="0" w:after="240"/>
       <w:ind w:firstLine="360" w:left="360"/>
       <w:jc w:val="both"/>
@@ -22197,7 +22743,7 @@
     <w:qFormat/>
     <w:rsid w:val="00564fc5"/>
     <w:pPr>
-      <w:overflowPunct w:val="false"/>
+      <w:overflowPunct w:val="true"/>
       <w:spacing w:before="60" w:after="60"/>
       <w:textAlignment w:val="auto"/>
     </w:pPr>
@@ -22274,7 +22820,7 @@
     <w:qFormat/>
     <w:rsid w:val="00d26b1b"/>
     <w:pPr>
-      <w:overflowPunct w:val="false"/>
+      <w:overflowPunct w:val="true"/>
       <w:spacing w:lineRule="auto" w:line="360" w:before="120" w:after="120"/>
       <w:jc w:val="both"/>
       <w:textAlignment w:val="auto"/>
@@ -22292,7 +22838,7 @@
     <w:qFormat/>
     <w:rsid w:val="00fa608a"/>
     <w:pPr>
-      <w:overflowPunct w:val="false"/>
+      <w:overflowPunct w:val="true"/>
       <w:spacing w:lineRule="auto" w:line="276" w:before="0" w:after="0"/>
       <w:ind w:hanging="0" w:left="720"/>
       <w:contextualSpacing/>

</xml_diff>